<commit_message>
gh and matrix surname and pk fixes, gia struct units
</commit_message>
<xml_diff>
--- a/application/static-backend/export_template/oh_template_2023.docx
+++ b/application/static-backend/export_template/oh_template_2023.docx
@@ -459,7 +459,6 @@
         </w:rPr>
         <w:t xml:space="preserve"> </w:t>
       </w:r>
-      <w:proofErr w:type="gramStart"/>
       <w:r>
         <w:rPr>
           <w:rFonts w:ascii="Times New Roman" w:eastAsia="Times New Roman" w:hAnsi="Times New Roman" w:cs="Times New Roman"/>
@@ -483,7 +482,6 @@
         </w:rPr>
         <w:t>dir</w:t>
       </w:r>
-      <w:proofErr w:type="gramEnd"/>
       <w:r>
         <w:rPr>
           <w:rFonts w:ascii="Times New Roman" w:eastAsia="Times New Roman" w:hAnsi="Times New Roman" w:cs="Times New Roman"/>
@@ -880,9 +878,8 @@
           <w:highlight w:val="white"/>
           <w:lang w:val="ru-RU"/>
         </w:rPr>
-        <w:t xml:space="preserve"> </w:t>
-      </w:r>
-      <w:proofErr w:type="gramStart"/>
+        <w:t xml:space="preserve"> %}</w:t>
+      </w:r>
       <w:r>
         <w:rPr>
           <w:rFonts w:ascii="Times New Roman" w:eastAsia="Roboto" w:hAnsi="Times New Roman" w:cs="Times New Roman"/>
@@ -890,30 +887,8 @@
           <w:sz w:val="28"/>
           <w:szCs w:val="28"/>
           <w:highlight w:val="white"/>
-          <w:lang w:val="ru-RU"/>
-        </w:rPr>
-        <w:t>%}</w:t>
-      </w:r>
-      <w:r>
-        <w:rPr>
-          <w:rFonts w:ascii="Times New Roman" w:eastAsia="Roboto" w:hAnsi="Times New Roman" w:cs="Times New Roman"/>
-          <w:color w:val="333333"/>
-          <w:sz w:val="28"/>
-          <w:szCs w:val="28"/>
-          <w:highlight w:val="white"/>
-        </w:rPr>
-        <w:t>Тип</w:t>
-      </w:r>
-      <w:proofErr w:type="gramEnd"/>
-      <w:r>
-        <w:rPr>
-          <w:rFonts w:ascii="Times New Roman" w:eastAsia="Roboto" w:hAnsi="Times New Roman" w:cs="Times New Roman"/>
-          <w:color w:val="333333"/>
-          <w:sz w:val="28"/>
-          <w:szCs w:val="28"/>
-          <w:highlight w:val="white"/>
-        </w:rPr>
-        <w:t xml:space="preserve"> образовательной программы: </w:t>
+        </w:rPr>
+        <w:t xml:space="preserve">Тип образовательной программы: </w:t>
       </w:r>
       <w:r>
         <w:rPr>
@@ -1019,7 +994,6 @@
         </w:rPr>
         <w:t xml:space="preserve">Формат образовательной программы: </w:t>
       </w:r>
-      <w:proofErr w:type="gramStart"/>
       <w:r>
         <w:rPr>
           <w:rFonts w:ascii="Times New Roman" w:eastAsia="Roboto" w:hAnsi="Times New Roman" w:cs="Times New Roman"/>
@@ -1040,7 +1014,6 @@
         </w:rPr>
         <w:t>format</w:t>
       </w:r>
-      <w:proofErr w:type="gramEnd"/>
       <w:r>
         <w:rPr>
           <w:rFonts w:ascii="Times New Roman" w:eastAsia="Roboto" w:hAnsi="Times New Roman" w:cs="Times New Roman"/>
@@ -7650,36 +7623,16 @@
                 <w:szCs w:val="24"/>
                 <w:lang w:val="en-US"/>
               </w:rPr>
-              <w:t xml:space="preserve"> </w:t>
-            </w:r>
-            <w:proofErr w:type="gramStart"/>
-            <w:r>
-              <w:rPr>
-                <w:rFonts w:ascii="Times New Roman" w:eastAsia="Times New Roman" w:hAnsi="Times New Roman" w:cs="Times New Roman"/>
-                <w:sz w:val="24"/>
-                <w:szCs w:val="24"/>
-                <w:lang w:val="en-US"/>
-              </w:rPr>
-              <w:t>%}</w:t>
-            </w:r>
-            <w:r>
-              <w:rPr>
-                <w:rFonts w:ascii="Times New Roman" w:eastAsia="Times New Roman" w:hAnsi="Times New Roman" w:cs="Times New Roman"/>
-                <w:sz w:val="24"/>
-                <w:szCs w:val="24"/>
-                <w:lang w:val="en-US"/>
-              </w:rPr>
-              <w:t>{</w:t>
-            </w:r>
-            <w:proofErr w:type="gramEnd"/>
-            <w:r>
-              <w:rPr>
-                <w:rFonts w:ascii="Times New Roman" w:eastAsia="Times New Roman" w:hAnsi="Times New Roman" w:cs="Times New Roman"/>
-                <w:sz w:val="24"/>
-                <w:szCs w:val="24"/>
-                <w:lang w:val="en-US"/>
-              </w:rPr>
-              <w:t xml:space="preserve">% for </w:t>
+              <w:t xml:space="preserve"> %}</w:t>
+            </w:r>
+            <w:r>
+              <w:rPr>
+                <w:rFonts w:ascii="Times New Roman" w:eastAsia="Times New Roman" w:hAnsi="Times New Roman" w:cs="Times New Roman"/>
+                <w:sz w:val="24"/>
+                <w:szCs w:val="24"/>
+                <w:lang w:val="en-US"/>
+              </w:rPr>
+              <w:t xml:space="preserve">{% for </w:t>
             </w:r>
             <w:proofErr w:type="spellStart"/>
             <w:r>
@@ -10581,13 +10534,6 @@
     <w:p>
       <w:pPr>
         <w:widowControl w:val="0"/>
-        <w:pBdr>
-          <w:top w:val="nil"/>
-          <w:left w:val="nil"/>
-          <w:bottom w:val="nil"/>
-          <w:right w:val="nil"/>
-          <w:between w:val="nil"/>
-        </w:pBdr>
         <w:spacing w:line="240" w:lineRule="auto"/>
         <w:rPr>
           <w:rFonts w:ascii="Times New Roman" w:eastAsia="Times New Roman" w:hAnsi="Times New Roman" w:cs="Times New Roman"/>
@@ -10607,252 +10553,6 @@
         </w:rPr>
         <w:t>Руководитель ОП</w:t>
       </w:r>
-    </w:p>
-    <w:p>
-      <w:pPr>
-        <w:widowControl w:val="0"/>
-        <w:pBdr>
-          <w:top w:val="nil"/>
-          <w:left w:val="nil"/>
-          <w:bottom w:val="nil"/>
-          <w:right w:val="nil"/>
-          <w:between w:val="nil"/>
-        </w:pBdr>
-        <w:spacing w:line="240" w:lineRule="auto"/>
-        <w:rPr>
-          <w:rFonts w:ascii="Times New Roman" w:eastAsia="Times New Roman" w:hAnsi="Times New Roman" w:cs="Times New Roman"/>
-          <w:b/>
-          <w:color w:val="000000" w:themeColor="text1"/>
-          <w:sz w:val="28"/>
-          <w:szCs w:val="28"/>
-        </w:rPr>
-      </w:pPr>
-    </w:p>
-    <w:p>
-      <w:pPr>
-        <w:widowControl w:val="0"/>
-        <w:pBdr>
-          <w:top w:val="nil"/>
-          <w:left w:val="nil"/>
-          <w:bottom w:val="nil"/>
-          <w:right w:val="nil"/>
-          <w:between w:val="nil"/>
-        </w:pBdr>
-        <w:spacing w:line="240" w:lineRule="auto"/>
-        <w:rPr>
-          <w:rFonts w:ascii="Times New Roman" w:eastAsia="Times New Roman" w:hAnsi="Times New Roman" w:cs="Times New Roman"/>
-          <w:color w:val="000000" w:themeColor="text1"/>
-          <w:sz w:val="28"/>
-          <w:szCs w:val="28"/>
-        </w:rPr>
-      </w:pPr>
-      <w:r>
-        <w:rPr>
-          <w:rFonts w:ascii="Times New Roman" w:eastAsia="Times New Roman" w:hAnsi="Times New Roman" w:cs="Times New Roman"/>
-          <w:color w:val="000000" w:themeColor="text1"/>
-          <w:sz w:val="28"/>
-          <w:szCs w:val="28"/>
-        </w:rPr>
-        <w:t>{{</w:t>
-      </w:r>
-      <w:proofErr w:type="spellStart"/>
-      <w:r>
-        <w:rPr>
-          <w:rFonts w:ascii="Times New Roman" w:eastAsia="Times New Roman" w:hAnsi="Times New Roman" w:cs="Times New Roman"/>
-          <w:color w:val="000000" w:themeColor="text1"/>
-          <w:sz w:val="28"/>
-          <w:szCs w:val="28"/>
-          <w:lang w:val="en-US"/>
-        </w:rPr>
-        <w:t>director</w:t>
-      </w:r>
-      <w:r>
-        <w:rPr>
-          <w:rFonts w:ascii="Times New Roman" w:eastAsia="Times New Roman" w:hAnsi="Times New Roman" w:cs="Times New Roman"/>
-          <w:color w:val="000000" w:themeColor="text1"/>
-          <w:sz w:val="28"/>
-          <w:szCs w:val="28"/>
-          <w:lang w:val="en-US"/>
-        </w:rPr>
-        <w:t>_</w:t>
-      </w:r>
-      <w:r>
-        <w:rPr>
-          <w:rFonts w:ascii="Times New Roman" w:eastAsia="Times New Roman" w:hAnsi="Times New Roman" w:cs="Times New Roman"/>
-          <w:color w:val="000000" w:themeColor="text1"/>
-          <w:sz w:val="28"/>
-          <w:szCs w:val="28"/>
-          <w:lang w:val="en-US"/>
-        </w:rPr>
-        <w:t>position</w:t>
-      </w:r>
-      <w:proofErr w:type="spellEnd"/>
-      <w:r>
-        <w:rPr>
-          <w:rFonts w:ascii="Times New Roman" w:eastAsia="Times New Roman" w:hAnsi="Times New Roman" w:cs="Times New Roman"/>
-          <w:color w:val="000000" w:themeColor="text1"/>
-          <w:sz w:val="28"/>
-          <w:szCs w:val="28"/>
-        </w:rPr>
-        <w:t>}}</w:t>
-      </w:r>
-      <w:r>
-        <w:rPr>
-          <w:rFonts w:ascii="Times New Roman" w:eastAsia="Times New Roman" w:hAnsi="Times New Roman" w:cs="Times New Roman"/>
-          <w:color w:val="000000" w:themeColor="text1"/>
-          <w:sz w:val="28"/>
-          <w:szCs w:val="28"/>
-        </w:rPr>
-        <w:tab/>
-      </w:r>
-      <w:r>
-        <w:rPr>
-          <w:rFonts w:ascii="Times New Roman" w:eastAsia="Times New Roman" w:hAnsi="Times New Roman" w:cs="Times New Roman"/>
-          <w:color w:val="000000" w:themeColor="text1"/>
-          <w:sz w:val="28"/>
-          <w:szCs w:val="28"/>
-        </w:rPr>
-        <w:tab/>
-      </w:r>
-      <w:r>
-        <w:rPr>
-          <w:rFonts w:ascii="Times New Roman" w:eastAsia="Times New Roman" w:hAnsi="Times New Roman" w:cs="Times New Roman"/>
-          <w:color w:val="000000" w:themeColor="text1"/>
-          <w:sz w:val="28"/>
-          <w:szCs w:val="28"/>
-        </w:rPr>
-        <w:tab/>
-      </w:r>
-      <w:r>
-        <w:rPr>
-          <w:rFonts w:ascii="Times New Roman" w:eastAsia="Times New Roman" w:hAnsi="Times New Roman" w:cs="Times New Roman"/>
-          <w:color w:val="000000" w:themeColor="text1"/>
-          <w:sz w:val="28"/>
-          <w:szCs w:val="28"/>
-        </w:rPr>
-        <w:tab/>
-      </w:r>
-      <w:r>
-        <w:rPr>
-          <w:rFonts w:ascii="Times New Roman" w:eastAsia="Times New Roman" w:hAnsi="Times New Roman" w:cs="Times New Roman"/>
-          <w:color w:val="000000" w:themeColor="text1"/>
-          <w:sz w:val="28"/>
-          <w:szCs w:val="28"/>
-        </w:rPr>
-        <w:tab/>
-      </w:r>
-      <w:r>
-        <w:rPr>
-          <w:rFonts w:ascii="Times New Roman" w:eastAsia="Times New Roman" w:hAnsi="Times New Roman" w:cs="Times New Roman"/>
-          <w:color w:val="000000" w:themeColor="text1"/>
-          <w:sz w:val="28"/>
-          <w:szCs w:val="28"/>
-        </w:rPr>
-        <w:tab/>
-      </w:r>
-      <w:r>
-        <w:rPr>
-          <w:rFonts w:ascii="Times New Roman" w:eastAsia="Times New Roman" w:hAnsi="Times New Roman" w:cs="Times New Roman"/>
-          <w:color w:val="000000" w:themeColor="text1"/>
-          <w:sz w:val="28"/>
-          <w:szCs w:val="28"/>
-        </w:rPr>
-        <w:tab/>
-      </w:r>
-      <w:r>
-        <w:rPr>
-          <w:rFonts w:ascii="Times New Roman" w:eastAsia="Times New Roman" w:hAnsi="Times New Roman" w:cs="Times New Roman"/>
-          <w:color w:val="000000" w:themeColor="text1"/>
-          <w:sz w:val="28"/>
-          <w:szCs w:val="28"/>
-        </w:rPr>
-        <w:tab/>
-      </w:r>
-      <w:r>
-        <w:rPr>
-          <w:rFonts w:ascii="Times New Roman" w:eastAsia="Times New Roman" w:hAnsi="Times New Roman" w:cs="Times New Roman"/>
-          <w:color w:val="000000" w:themeColor="text1"/>
-          <w:sz w:val="28"/>
-          <w:szCs w:val="28"/>
-        </w:rPr>
-        <w:tab/>
-      </w:r>
-      <w:r>
-        <w:rPr>
-          <w:rFonts w:ascii="Times New Roman" w:eastAsia="Times New Roman" w:hAnsi="Times New Roman" w:cs="Times New Roman"/>
-          <w:color w:val="000000" w:themeColor="text1"/>
-          <w:sz w:val="28"/>
-          <w:szCs w:val="28"/>
-        </w:rPr>
-        <w:tab/>
-      </w:r>
-      <w:r>
-        <w:rPr>
-          <w:rFonts w:ascii="Times New Roman" w:eastAsia="Times New Roman" w:hAnsi="Times New Roman" w:cs="Times New Roman"/>
-          <w:color w:val="000000" w:themeColor="text1"/>
-          <w:sz w:val="28"/>
-          <w:szCs w:val="28"/>
-        </w:rPr>
-        <w:t>{{</w:t>
-      </w:r>
-      <w:r>
-        <w:rPr>
-          <w:rFonts w:ascii="Times New Roman" w:eastAsia="Times New Roman" w:hAnsi="Times New Roman" w:cs="Times New Roman"/>
-          <w:color w:val="000000" w:themeColor="text1"/>
-          <w:sz w:val="28"/>
-          <w:szCs w:val="28"/>
-          <w:lang w:val="en-US"/>
-        </w:rPr>
-        <w:t>ep</w:t>
-      </w:r>
-      <w:r>
-        <w:rPr>
-          <w:rFonts w:ascii="Times New Roman" w:eastAsia="Times New Roman" w:hAnsi="Times New Roman" w:cs="Times New Roman"/>
-          <w:color w:val="000000" w:themeColor="text1"/>
-          <w:sz w:val="28"/>
-          <w:szCs w:val="28"/>
-        </w:rPr>
-        <w:t>_</w:t>
-      </w:r>
-      <w:r>
-        <w:rPr>
-          <w:rFonts w:ascii="Times New Roman" w:eastAsia="Times New Roman" w:hAnsi="Times New Roman" w:cs="Times New Roman"/>
-          <w:color w:val="000000" w:themeColor="text1"/>
-          <w:sz w:val="28"/>
-          <w:szCs w:val="28"/>
-          <w:lang w:val="en-US"/>
-        </w:rPr>
-        <w:t>supervisor</w:t>
-      </w:r>
-      <w:r>
-        <w:rPr>
-          <w:rFonts w:ascii="Times New Roman" w:eastAsia="Times New Roman" w:hAnsi="Times New Roman" w:cs="Times New Roman"/>
-          <w:color w:val="000000" w:themeColor="text1"/>
-          <w:sz w:val="28"/>
-          <w:szCs w:val="28"/>
-        </w:rPr>
-        <w:t>}}</w:t>
-      </w:r>
-    </w:p>
-    <w:p>
-      <w:pPr>
-        <w:widowControl w:val="0"/>
-        <w:pBdr>
-          <w:top w:val="nil"/>
-          <w:left w:val="nil"/>
-          <w:bottom w:val="nil"/>
-          <w:right w:val="nil"/>
-          <w:between w:val="nil"/>
-        </w:pBdr>
-        <w:spacing w:line="240" w:lineRule="auto"/>
-        <w:rPr>
-          <w:rFonts w:ascii="Times New Roman" w:eastAsia="Times New Roman" w:hAnsi="Times New Roman" w:cs="Times New Roman"/>
-          <w:b/>
-          <w:color w:val="000000" w:themeColor="text1"/>
-          <w:sz w:val="28"/>
-          <w:szCs w:val="28"/>
-        </w:rPr>
-      </w:pPr>
     </w:p>
     <w:p>
       <w:pPr>
@@ -10867,13 +10567,162 @@
         </w:rPr>
       </w:pPr>
     </w:p>
+    <w:tbl>
+      <w:tblPr>
+        <w:tblStyle w:val="aa"/>
+        <w:tblW w:w="0" w:type="auto"/>
+        <w:tblInd w:w="0" w:type="dxa"/>
+        <w:tblBorders>
+          <w:top w:val="none" w:sz="0" w:space="0" w:color="auto"/>
+          <w:left w:val="none" w:sz="0" w:space="0" w:color="auto"/>
+          <w:bottom w:val="none" w:sz="0" w:space="0" w:color="auto"/>
+          <w:right w:val="none" w:sz="0" w:space="0" w:color="auto"/>
+          <w:insideH w:val="none" w:sz="0" w:space="0" w:color="auto"/>
+          <w:insideV w:val="none" w:sz="0" w:space="0" w:color="auto"/>
+        </w:tblBorders>
+        <w:tblLook w:val="04A0" w:firstRow="1" w:lastRow="0" w:firstColumn="1" w:lastColumn="0" w:noHBand="0" w:noVBand="1"/>
+      </w:tblPr>
+      <w:tblGrid>
+        <w:gridCol w:w="6972"/>
+        <w:gridCol w:w="6972"/>
+      </w:tblGrid>
+      <w:tr>
+        <w:tc>
+          <w:tcPr>
+            <w:tcW w:w="6972" w:type="dxa"/>
+            <w:hideMark/>
+          </w:tcPr>
+          <w:p>
+            <w:pPr>
+              <w:widowControl w:val="0"/>
+              <w:rPr>
+                <w:rFonts w:ascii="Times New Roman" w:eastAsia="Times New Roman" w:hAnsi="Times New Roman" w:cs="Times New Roman"/>
+                <w:color w:val="000000" w:themeColor="text1"/>
+                <w:sz w:val="28"/>
+                <w:szCs w:val="28"/>
+              </w:rPr>
+            </w:pPr>
+            <w:r>
+              <w:rPr>
+                <w:rFonts w:ascii="Times New Roman" w:eastAsia="Times New Roman" w:hAnsi="Times New Roman" w:cs="Times New Roman"/>
+                <w:color w:val="000000" w:themeColor="text1"/>
+                <w:sz w:val="28"/>
+                <w:szCs w:val="28"/>
+              </w:rPr>
+              <w:t>{{</w:t>
+            </w:r>
+            <w:r>
+              <w:rPr>
+                <w:rFonts w:ascii="Times New Roman" w:eastAsia="Times New Roman" w:hAnsi="Times New Roman" w:cs="Times New Roman"/>
+                <w:color w:val="000000" w:themeColor="text1"/>
+                <w:sz w:val="28"/>
+                <w:szCs w:val="28"/>
+                <w:lang w:val="en-US"/>
+              </w:rPr>
+              <w:t>director</w:t>
+            </w:r>
+            <w:r>
+              <w:rPr>
+                <w:rFonts w:ascii="Times New Roman" w:eastAsia="Times New Roman" w:hAnsi="Times New Roman" w:cs="Times New Roman"/>
+                <w:color w:val="000000" w:themeColor="text1"/>
+                <w:sz w:val="28"/>
+                <w:szCs w:val="28"/>
+              </w:rPr>
+              <w:t>_</w:t>
+            </w:r>
+            <w:r>
+              <w:rPr>
+                <w:rFonts w:ascii="Times New Roman" w:eastAsia="Times New Roman" w:hAnsi="Times New Roman" w:cs="Times New Roman"/>
+                <w:color w:val="000000" w:themeColor="text1"/>
+                <w:sz w:val="28"/>
+                <w:szCs w:val="28"/>
+                <w:lang w:val="en-US"/>
+              </w:rPr>
+              <w:t>position</w:t>
+            </w:r>
+            <w:r>
+              <w:rPr>
+                <w:rFonts w:ascii="Times New Roman" w:eastAsia="Times New Roman" w:hAnsi="Times New Roman" w:cs="Times New Roman"/>
+                <w:color w:val="000000" w:themeColor="text1"/>
+                <w:sz w:val="28"/>
+                <w:szCs w:val="28"/>
+              </w:rPr>
+              <w:t>}}</w:t>
+            </w:r>
+          </w:p>
+        </w:tc>
+        <w:tc>
+          <w:tcPr>
+            <w:tcW w:w="6972" w:type="dxa"/>
+            <w:hideMark/>
+          </w:tcPr>
+          <w:p>
+            <w:pPr>
+              <w:widowControl w:val="0"/>
+              <w:rPr>
+                <w:rFonts w:ascii="Times New Roman" w:eastAsia="Times New Roman" w:hAnsi="Times New Roman" w:cs="Times New Roman"/>
+                <w:color w:val="000000" w:themeColor="text1"/>
+                <w:sz w:val="28"/>
+                <w:szCs w:val="28"/>
+              </w:rPr>
+            </w:pPr>
+            <w:r>
+              <w:rPr>
+                <w:rFonts w:ascii="Times New Roman" w:eastAsia="Times New Roman" w:hAnsi="Times New Roman" w:cs="Times New Roman"/>
+                <w:color w:val="000000" w:themeColor="text1"/>
+                <w:sz w:val="28"/>
+                <w:szCs w:val="28"/>
+              </w:rPr>
+              <w:t>{{</w:t>
+            </w:r>
+            <w:r>
+              <w:rPr>
+                <w:rFonts w:ascii="Times New Roman" w:eastAsia="Times New Roman" w:hAnsi="Times New Roman" w:cs="Times New Roman"/>
+                <w:color w:val="000000" w:themeColor="text1"/>
+                <w:sz w:val="28"/>
+                <w:szCs w:val="28"/>
+                <w:lang w:val="en-US"/>
+              </w:rPr>
+              <w:t>ep</w:t>
+            </w:r>
+            <w:r>
+              <w:rPr>
+                <w:rFonts w:ascii="Times New Roman" w:eastAsia="Times New Roman" w:hAnsi="Times New Roman" w:cs="Times New Roman"/>
+                <w:color w:val="000000" w:themeColor="text1"/>
+                <w:sz w:val="28"/>
+                <w:szCs w:val="28"/>
+              </w:rPr>
+              <w:t>_</w:t>
+            </w:r>
+            <w:r>
+              <w:rPr>
+                <w:rFonts w:ascii="Times New Roman" w:eastAsia="Times New Roman" w:hAnsi="Times New Roman" w:cs="Times New Roman"/>
+                <w:color w:val="000000" w:themeColor="text1"/>
+                <w:sz w:val="28"/>
+                <w:szCs w:val="28"/>
+                <w:lang w:val="en-US"/>
+              </w:rPr>
+              <w:t>supervisor</w:t>
+            </w:r>
+            <w:r>
+              <w:rPr>
+                <w:rFonts w:ascii="Times New Roman" w:eastAsia="Times New Roman" w:hAnsi="Times New Roman" w:cs="Times New Roman"/>
+                <w:color w:val="000000" w:themeColor="text1"/>
+                <w:sz w:val="28"/>
+                <w:szCs w:val="28"/>
+              </w:rPr>
+              <w:t>}}</w:t>
+            </w:r>
+          </w:p>
+        </w:tc>
+      </w:tr>
+    </w:tbl>
     <w:p>
       <w:pPr>
         <w:widowControl w:val="0"/>
         <w:spacing w:line="240" w:lineRule="auto"/>
         <w:rPr>
           <w:rFonts w:ascii="Times New Roman" w:eastAsia="Times New Roman" w:hAnsi="Times New Roman" w:cs="Times New Roman"/>
-          <w:b/>
           <w:color w:val="000000" w:themeColor="text1"/>
           <w:sz w:val="28"/>
           <w:szCs w:val="28"/>
@@ -10882,12 +10731,83 @@
       <w:r>
         <w:rPr>
           <w:rFonts w:ascii="Times New Roman" w:eastAsia="Times New Roman" w:hAnsi="Times New Roman" w:cs="Times New Roman"/>
-          <w:b/>
           <w:color w:val="000000" w:themeColor="text1"/>
           <w:sz w:val="28"/>
           <w:szCs w:val="28"/>
         </w:rPr>
-        <w:t>Руководитель подразделения</w:t>
+        <w:tab/>
+      </w:r>
+      <w:r>
+        <w:rPr>
+          <w:rFonts w:ascii="Times New Roman" w:eastAsia="Times New Roman" w:hAnsi="Times New Roman" w:cs="Times New Roman"/>
+          <w:color w:val="000000" w:themeColor="text1"/>
+          <w:sz w:val="28"/>
+          <w:szCs w:val="28"/>
+        </w:rPr>
+        <w:tab/>
+      </w:r>
+      <w:r>
+        <w:rPr>
+          <w:rFonts w:ascii="Times New Roman" w:eastAsia="Times New Roman" w:hAnsi="Times New Roman" w:cs="Times New Roman"/>
+          <w:color w:val="000000" w:themeColor="text1"/>
+          <w:sz w:val="28"/>
+          <w:szCs w:val="28"/>
+        </w:rPr>
+        <w:tab/>
+      </w:r>
+      <w:r>
+        <w:rPr>
+          <w:rFonts w:ascii="Times New Roman" w:eastAsia="Times New Roman" w:hAnsi="Times New Roman" w:cs="Times New Roman"/>
+          <w:color w:val="000000" w:themeColor="text1"/>
+          <w:sz w:val="28"/>
+          <w:szCs w:val="28"/>
+        </w:rPr>
+        <w:tab/>
+      </w:r>
+      <w:r>
+        <w:rPr>
+          <w:rFonts w:ascii="Times New Roman" w:eastAsia="Times New Roman" w:hAnsi="Times New Roman" w:cs="Times New Roman"/>
+          <w:color w:val="000000" w:themeColor="text1"/>
+          <w:sz w:val="28"/>
+          <w:szCs w:val="28"/>
+        </w:rPr>
+        <w:tab/>
+      </w:r>
+      <w:r>
+        <w:rPr>
+          <w:rFonts w:ascii="Times New Roman" w:eastAsia="Times New Roman" w:hAnsi="Times New Roman" w:cs="Times New Roman"/>
+          <w:color w:val="000000" w:themeColor="text1"/>
+          <w:sz w:val="28"/>
+          <w:szCs w:val="28"/>
+        </w:rPr>
+        <w:tab/>
+      </w:r>
+      <w:r>
+        <w:rPr>
+          <w:rFonts w:ascii="Times New Roman" w:eastAsia="Times New Roman" w:hAnsi="Times New Roman" w:cs="Times New Roman"/>
+          <w:color w:val="000000" w:themeColor="text1"/>
+          <w:sz w:val="28"/>
+          <w:szCs w:val="28"/>
+        </w:rPr>
+        <w:tab/>
+      </w:r>
+      <w:r>
+        <w:rPr>
+          <w:rFonts w:ascii="Times New Roman" w:eastAsia="Times New Roman" w:hAnsi="Times New Roman" w:cs="Times New Roman"/>
+          <w:color w:val="000000" w:themeColor="text1"/>
+          <w:sz w:val="28"/>
+          <w:szCs w:val="28"/>
+        </w:rPr>
+        <w:tab/>
+      </w:r>
+      <w:r>
+        <w:rPr>
+          <w:rFonts w:ascii="Times New Roman" w:eastAsia="Times New Roman" w:hAnsi="Times New Roman" w:cs="Times New Roman"/>
+          <w:color w:val="000000" w:themeColor="text1"/>
+          <w:sz w:val="28"/>
+          <w:szCs w:val="28"/>
+        </w:rPr>
+        <w:tab/>
       </w:r>
     </w:p>
     <w:p>
@@ -10902,6 +10822,16 @@
           <w:szCs w:val="28"/>
         </w:rPr>
       </w:pPr>
+      <w:r>
+        <w:rPr>
+          <w:rFonts w:ascii="Times New Roman" w:eastAsia="Times New Roman" w:hAnsi="Times New Roman" w:cs="Times New Roman"/>
+          <w:b/>
+          <w:color w:val="000000" w:themeColor="text1"/>
+          <w:sz w:val="28"/>
+          <w:szCs w:val="28"/>
+        </w:rPr>
+        <w:t>Руководитель подразделения</w:t>
+      </w:r>
     </w:p>
     <w:p>
       <w:pPr>
@@ -10912,7 +10842,6 @@
           <w:color w:val="000000" w:themeColor="text1"/>
           <w:sz w:val="28"/>
           <w:szCs w:val="28"/>
-          <w:lang w:val="ru-RU"/>
         </w:rPr>
       </w:pPr>
       <w:r>
@@ -10921,9 +10850,8 @@
           <w:color w:val="000000" w:themeColor="text1"/>
           <w:sz w:val="28"/>
           <w:szCs w:val="28"/>
-          <w:lang w:val="ru-RU"/>
-        </w:rPr>
-        <w:t>{{</w:t>
+        </w:rPr>
+        <w:tab/>
       </w:r>
       <w:r>
         <w:rPr>
@@ -10931,9 +10859,8 @@
           <w:color w:val="000000" w:themeColor="text1"/>
           <w:sz w:val="28"/>
           <w:szCs w:val="28"/>
-          <w:lang w:val="en-US"/>
-        </w:rPr>
-        <w:t>dean</w:t>
+        </w:rPr>
+        <w:tab/>
       </w:r>
       <w:r>
         <w:rPr>
@@ -10941,9 +10868,8 @@
           <w:color w:val="000000" w:themeColor="text1"/>
           <w:sz w:val="28"/>
           <w:szCs w:val="28"/>
-          <w:lang w:val="ru-RU"/>
-        </w:rPr>
-        <w:t>_</w:t>
+        </w:rPr>
+        <w:tab/>
       </w:r>
       <w:r>
         <w:rPr>
@@ -10951,9 +10877,8 @@
           <w:color w:val="000000" w:themeColor="text1"/>
           <w:sz w:val="28"/>
           <w:szCs w:val="28"/>
-          <w:lang w:val="en-US"/>
-        </w:rPr>
-        <w:t>position</w:t>
+        </w:rPr>
+        <w:tab/>
       </w:r>
       <w:r>
         <w:rPr>
@@ -10961,9 +10886,8 @@
           <w:color w:val="000000" w:themeColor="text1"/>
           <w:sz w:val="28"/>
           <w:szCs w:val="28"/>
-          <w:lang w:val="ru-RU"/>
-        </w:rPr>
-        <w:t>}}</w:t>
+        </w:rPr>
+        <w:tab/>
       </w:r>
       <w:r>
         <w:rPr>
@@ -11010,93 +10934,158 @@
         </w:rPr>
         <w:tab/>
       </w:r>
-      <w:r>
-        <w:rPr>
-          <w:rFonts w:ascii="Times New Roman" w:eastAsia="Times New Roman" w:hAnsi="Times New Roman" w:cs="Times New Roman"/>
-          <w:color w:val="000000" w:themeColor="text1"/>
-          <w:sz w:val="28"/>
-          <w:szCs w:val="28"/>
-        </w:rPr>
-        <w:tab/>
-      </w:r>
-      <w:bookmarkStart w:id="1" w:name="_GoBack"/>
-      <w:bookmarkEnd w:id="1"/>
-      <w:r>
-        <w:rPr>
-          <w:rFonts w:ascii="Times New Roman" w:eastAsia="Times New Roman" w:hAnsi="Times New Roman" w:cs="Times New Roman"/>
-          <w:color w:val="000000" w:themeColor="text1"/>
-          <w:sz w:val="28"/>
-          <w:szCs w:val="28"/>
-        </w:rPr>
-        <w:tab/>
-      </w:r>
-      <w:r>
-        <w:rPr>
-          <w:rFonts w:ascii="Times New Roman" w:eastAsia="Times New Roman" w:hAnsi="Times New Roman" w:cs="Times New Roman"/>
-          <w:color w:val="000000" w:themeColor="text1"/>
-          <w:sz w:val="28"/>
-          <w:szCs w:val="28"/>
-        </w:rPr>
-        <w:tab/>
-      </w:r>
-      <w:r>
-        <w:rPr>
-          <w:rFonts w:ascii="Times New Roman" w:eastAsia="Times New Roman" w:hAnsi="Times New Roman" w:cs="Times New Roman"/>
-          <w:color w:val="000000" w:themeColor="text1"/>
-          <w:sz w:val="28"/>
-          <w:szCs w:val="28"/>
-        </w:rPr>
-        <w:tab/>
-      </w:r>
-      <w:r>
-        <w:rPr>
-          <w:rFonts w:ascii="Times New Roman" w:eastAsia="Times New Roman" w:hAnsi="Times New Roman" w:cs="Times New Roman"/>
-          <w:color w:val="000000" w:themeColor="text1"/>
-          <w:sz w:val="28"/>
-          <w:szCs w:val="28"/>
-        </w:rPr>
-        <w:tab/>
-      </w:r>
-      <w:r>
-        <w:rPr>
-          <w:rFonts w:ascii="Times New Roman" w:eastAsia="Times New Roman" w:hAnsi="Times New Roman" w:cs="Times New Roman"/>
-          <w:color w:val="000000" w:themeColor="text1"/>
-          <w:sz w:val="28"/>
-          <w:szCs w:val="28"/>
-        </w:rPr>
-        <w:tab/>
-      </w:r>
-      <w:r>
-        <w:rPr>
-          <w:rFonts w:ascii="Times New Roman" w:eastAsia="Times New Roman" w:hAnsi="Times New Roman" w:cs="Times New Roman"/>
-          <w:color w:val="000000" w:themeColor="text1"/>
-          <w:sz w:val="28"/>
-          <w:szCs w:val="28"/>
-          <w:lang w:val="ru-RU"/>
-        </w:rPr>
-        <w:t>{{</w:t>
-      </w:r>
-      <w:r>
-        <w:rPr>
-          <w:rFonts w:ascii="Times New Roman" w:eastAsia="Times New Roman" w:hAnsi="Times New Roman" w:cs="Times New Roman"/>
-          <w:color w:val="000000" w:themeColor="text1"/>
-          <w:sz w:val="28"/>
-          <w:szCs w:val="28"/>
-          <w:lang w:val="en-US"/>
-        </w:rPr>
-        <w:t>dean</w:t>
-      </w:r>
-      <w:r>
-        <w:rPr>
-          <w:rFonts w:ascii="Times New Roman" w:eastAsia="Times New Roman" w:hAnsi="Times New Roman" w:cs="Times New Roman"/>
-          <w:color w:val="000000" w:themeColor="text1"/>
-          <w:sz w:val="28"/>
-          <w:szCs w:val="28"/>
-          <w:lang w:val="ru-RU"/>
-        </w:rPr>
-        <w:t>}}</w:t>
-      </w:r>
     </w:p>
+    <w:tbl>
+      <w:tblPr>
+        <w:tblStyle w:val="aa"/>
+        <w:tblW w:w="0" w:type="auto"/>
+        <w:tblInd w:w="0" w:type="dxa"/>
+        <w:tblBorders>
+          <w:top w:val="none" w:sz="0" w:space="0" w:color="auto"/>
+          <w:left w:val="none" w:sz="0" w:space="0" w:color="auto"/>
+          <w:bottom w:val="none" w:sz="0" w:space="0" w:color="auto"/>
+          <w:right w:val="none" w:sz="0" w:space="0" w:color="auto"/>
+          <w:insideH w:val="none" w:sz="0" w:space="0" w:color="auto"/>
+          <w:insideV w:val="none" w:sz="0" w:space="0" w:color="auto"/>
+        </w:tblBorders>
+        <w:tblLook w:val="04A0" w:firstRow="1" w:lastRow="0" w:firstColumn="1" w:lastColumn="0" w:noHBand="0" w:noVBand="1"/>
+      </w:tblPr>
+      <w:tblGrid>
+        <w:gridCol w:w="6972"/>
+        <w:gridCol w:w="6972"/>
+      </w:tblGrid>
+      <w:tr>
+        <w:tc>
+          <w:tcPr>
+            <w:tcW w:w="6972" w:type="dxa"/>
+            <w:hideMark/>
+          </w:tcPr>
+          <w:p>
+            <w:pPr>
+              <w:widowControl w:val="0"/>
+              <w:rPr>
+                <w:rFonts w:ascii="Times New Roman" w:eastAsia="Times New Roman" w:hAnsi="Times New Roman" w:cs="Times New Roman"/>
+                <w:color w:val="000000" w:themeColor="text1"/>
+                <w:sz w:val="28"/>
+                <w:szCs w:val="28"/>
+              </w:rPr>
+            </w:pPr>
+            <w:r>
+              <w:rPr>
+                <w:rFonts w:ascii="Times New Roman" w:eastAsia="Times New Roman" w:hAnsi="Times New Roman" w:cs="Times New Roman"/>
+                <w:color w:val="000000" w:themeColor="text1"/>
+                <w:sz w:val="28"/>
+                <w:szCs w:val="28"/>
+              </w:rPr>
+              <w:t>{{</w:t>
+            </w:r>
+            <w:r>
+              <w:rPr>
+                <w:rFonts w:ascii="Times New Roman" w:eastAsia="Times New Roman" w:hAnsi="Times New Roman" w:cs="Times New Roman"/>
+                <w:color w:val="000000" w:themeColor="text1"/>
+                <w:sz w:val="28"/>
+                <w:szCs w:val="28"/>
+                <w:lang w:val="en-US"/>
+              </w:rPr>
+              <w:t>dean</w:t>
+            </w:r>
+            <w:bookmarkStart w:id="1" w:name="_GoBack"/>
+            <w:bookmarkEnd w:id="1"/>
+            <w:r>
+              <w:rPr>
+                <w:rFonts w:ascii="Times New Roman" w:eastAsia="Times New Roman" w:hAnsi="Times New Roman" w:cs="Times New Roman"/>
+                <w:color w:val="000000" w:themeColor="text1"/>
+                <w:sz w:val="28"/>
+                <w:szCs w:val="28"/>
+              </w:rPr>
+              <w:t>_</w:t>
+            </w:r>
+            <w:r>
+              <w:rPr>
+                <w:rFonts w:ascii="Times New Roman" w:eastAsia="Times New Roman" w:hAnsi="Times New Roman" w:cs="Times New Roman"/>
+                <w:color w:val="000000" w:themeColor="text1"/>
+                <w:sz w:val="28"/>
+                <w:szCs w:val="28"/>
+                <w:lang w:val="en-US"/>
+              </w:rPr>
+              <w:t>position</w:t>
+            </w:r>
+            <w:r>
+              <w:rPr>
+                <w:rFonts w:ascii="Times New Roman" w:eastAsia="Times New Roman" w:hAnsi="Times New Roman" w:cs="Times New Roman"/>
+                <w:color w:val="000000" w:themeColor="text1"/>
+                <w:sz w:val="28"/>
+                <w:szCs w:val="28"/>
+              </w:rPr>
+              <w:t>}}</w:t>
+            </w:r>
+            <w:r>
+              <w:rPr>
+                <w:rFonts w:ascii="Times New Roman" w:eastAsia="Times New Roman" w:hAnsi="Times New Roman" w:cs="Times New Roman"/>
+                <w:color w:val="000000" w:themeColor="text1"/>
+                <w:sz w:val="28"/>
+                <w:szCs w:val="28"/>
+              </w:rPr>
+              <w:tab/>
+            </w:r>
+            <w:r>
+              <w:rPr>
+                <w:rFonts w:ascii="Times New Roman" w:eastAsia="Times New Roman" w:hAnsi="Times New Roman" w:cs="Times New Roman"/>
+                <w:color w:val="000000" w:themeColor="text1"/>
+                <w:sz w:val="28"/>
+                <w:szCs w:val="28"/>
+              </w:rPr>
+              <w:tab/>
+            </w:r>
+          </w:p>
+        </w:tc>
+        <w:tc>
+          <w:tcPr>
+            <w:tcW w:w="6972" w:type="dxa"/>
+            <w:hideMark/>
+          </w:tcPr>
+          <w:p>
+            <w:pPr>
+              <w:widowControl w:val="0"/>
+              <w:rPr>
+                <w:rFonts w:ascii="Times New Roman" w:eastAsia="Times New Roman" w:hAnsi="Times New Roman" w:cs="Times New Roman"/>
+                <w:color w:val="000000" w:themeColor="text1"/>
+                <w:sz w:val="28"/>
+                <w:szCs w:val="28"/>
+              </w:rPr>
+            </w:pPr>
+            <w:r>
+              <w:rPr>
+                <w:rFonts w:ascii="Times New Roman" w:eastAsia="Times New Roman" w:hAnsi="Times New Roman" w:cs="Times New Roman"/>
+                <w:color w:val="000000" w:themeColor="text1"/>
+                <w:sz w:val="28"/>
+                <w:szCs w:val="28"/>
+              </w:rPr>
+              <w:t>{{</w:t>
+            </w:r>
+            <w:r>
+              <w:rPr>
+                <w:rFonts w:ascii="Times New Roman" w:eastAsia="Times New Roman" w:hAnsi="Times New Roman" w:cs="Times New Roman"/>
+                <w:color w:val="000000" w:themeColor="text1"/>
+                <w:sz w:val="28"/>
+                <w:szCs w:val="28"/>
+                <w:lang w:val="en-US"/>
+              </w:rPr>
+              <w:t>dean</w:t>
+            </w:r>
+            <w:r>
+              <w:rPr>
+                <w:rFonts w:ascii="Times New Roman" w:eastAsia="Times New Roman" w:hAnsi="Times New Roman" w:cs="Times New Roman"/>
+                <w:color w:val="000000" w:themeColor="text1"/>
+                <w:sz w:val="28"/>
+                <w:szCs w:val="28"/>
+              </w:rPr>
+              <w:t>}}</w:t>
+            </w:r>
+          </w:p>
+        </w:tc>
+      </w:tr>
+    </w:tbl>
     <w:p>
       <w:pPr>
         <w:widowControl w:val="0"/>
@@ -12162,6 +12151,29 @@
       <w:szCs w:val="18"/>
     </w:rPr>
   </w:style>
+  <w:style w:type="table" w:styleId="aa">
+    <w:name w:val="Table Grid"/>
+    <w:basedOn w:val="a1"/>
+    <w:uiPriority w:val="39"/>
+    <w:rsid w:val="00694AF3"/>
+    <w:pPr>
+      <w:spacing w:line="240" w:lineRule="auto"/>
+    </w:pPr>
+    <w:rPr>
+      <w:lang w:val="ru-RU"/>
+    </w:rPr>
+    <w:tblPr>
+      <w:tblInd w:w="0" w:type="nil"/>
+      <w:tblBorders>
+        <w:top w:val="single" w:sz="4" w:space="0" w:color="auto"/>
+        <w:left w:val="single" w:sz="4" w:space="0" w:color="auto"/>
+        <w:bottom w:val="single" w:sz="4" w:space="0" w:color="auto"/>
+        <w:right w:val="single" w:sz="4" w:space="0" w:color="auto"/>
+        <w:insideH w:val="single" w:sz="4" w:space="0" w:color="auto"/>
+        <w:insideV w:val="single" w:sz="4" w:space="0" w:color="auto"/>
+      </w:tblBorders>
+    </w:tblPr>
+  </w:style>
 </w:styles>
 </file>
 

</xml_diff>

<commit_message>
oh template fix design
</commit_message>
<xml_diff>
--- a/application/static-backend/export_template/oh_template_2023.docx
+++ b/application/static-backend/export_template/oh_template_2023.docx
@@ -10989,8 +10989,6 @@
               </w:rPr>
               <w:t>dean</w:t>
             </w:r>
-            <w:bookmarkStart w:id="1" w:name="_GoBack"/>
-            <w:bookmarkEnd w:id="1"/>
             <w:r>
               <w:rPr>
                 <w:rFonts w:ascii="Times New Roman" w:eastAsia="Times New Roman" w:hAnsi="Times New Roman" w:cs="Times New Roman"/>
@@ -11270,191 +11268,153 @@
         <w:t xml:space="preserve"> %}</w:t>
       </w:r>
     </w:p>
+    <w:tbl>
+      <w:tblPr>
+        <w:tblStyle w:val="aa"/>
+        <w:tblW w:w="0" w:type="auto"/>
+        <w:tblInd w:w="0" w:type="dxa"/>
+        <w:tblBorders>
+          <w:top w:val="none" w:sz="0" w:space="0" w:color="auto"/>
+          <w:left w:val="none" w:sz="0" w:space="0" w:color="auto"/>
+          <w:bottom w:val="none" w:sz="0" w:space="0" w:color="auto"/>
+          <w:right w:val="none" w:sz="0" w:space="0" w:color="auto"/>
+          <w:insideH w:val="none" w:sz="0" w:space="0" w:color="auto"/>
+          <w:insideV w:val="none" w:sz="0" w:space="0" w:color="auto"/>
+        </w:tblBorders>
+        <w:tblLook w:val="04A0" w:firstRow="1" w:lastRow="0" w:firstColumn="1" w:lastColumn="0" w:noHBand="0" w:noVBand="1"/>
+      </w:tblPr>
+      <w:tblGrid>
+        <w:gridCol w:w="6972"/>
+        <w:gridCol w:w="6972"/>
+      </w:tblGrid>
+      <w:tr>
+        <w:tc>
+          <w:tcPr>
+            <w:tcW w:w="6972" w:type="dxa"/>
+            <w:hideMark/>
+          </w:tcPr>
+          <w:p>
+            <w:pPr>
+              <w:widowControl w:val="0"/>
+              <w:rPr>
+                <w:rFonts w:ascii="Times New Roman" w:eastAsia="Times New Roman" w:hAnsi="Times New Roman" w:cs="Times New Roman"/>
+                <w:color w:val="000000" w:themeColor="text1"/>
+                <w:sz w:val="28"/>
+                <w:szCs w:val="28"/>
+              </w:rPr>
+            </w:pPr>
+            <w:r>
+              <w:rPr>
+                <w:rFonts w:ascii="Times New Roman" w:eastAsia="Times New Roman" w:hAnsi="Times New Roman" w:cs="Times New Roman"/>
+                <w:color w:val="000000" w:themeColor="text1"/>
+                <w:sz w:val="28"/>
+                <w:szCs w:val="28"/>
+              </w:rPr>
+              <w:t>{{</w:t>
+            </w:r>
+            <w:r>
+              <w:rPr>
+                <w:rFonts w:ascii="Times New Roman" w:eastAsia="Times New Roman" w:hAnsi="Times New Roman" w:cs="Times New Roman"/>
+                <w:color w:val="000000" w:themeColor="text1"/>
+                <w:sz w:val="28"/>
+                <w:szCs w:val="28"/>
+                <w:lang w:val="en-US"/>
+              </w:rPr>
+              <w:t>employer</w:t>
+            </w:r>
+            <w:r>
+              <w:rPr>
+                <w:rFonts w:ascii="Times New Roman" w:eastAsia="Times New Roman" w:hAnsi="Times New Roman" w:cs="Times New Roman"/>
+                <w:color w:val="000000" w:themeColor="text1"/>
+                <w:sz w:val="28"/>
+                <w:szCs w:val="28"/>
+              </w:rPr>
+              <w:t>.</w:t>
+            </w:r>
+            <w:proofErr w:type="spellStart"/>
+            <w:r>
+              <w:rPr>
+                <w:rFonts w:ascii="Times New Roman" w:eastAsia="Times New Roman" w:hAnsi="Times New Roman" w:cs="Times New Roman"/>
+                <w:color w:val="000000" w:themeColor="text1"/>
+                <w:sz w:val="28"/>
+                <w:szCs w:val="28"/>
+                <w:lang w:val="en-US"/>
+              </w:rPr>
+              <w:t>pos</w:t>
+            </w:r>
+            <w:proofErr w:type="spellEnd"/>
+            <w:r>
+              <w:rPr>
+                <w:rFonts w:ascii="Times New Roman" w:eastAsia="Times New Roman" w:hAnsi="Times New Roman" w:cs="Times New Roman"/>
+                <w:color w:val="000000" w:themeColor="text1"/>
+                <w:sz w:val="28"/>
+                <w:szCs w:val="28"/>
+              </w:rPr>
+              <w:t>}}</w:t>
+            </w:r>
+            <w:r>
+              <w:rPr>
+                <w:rFonts w:ascii="Times New Roman" w:eastAsia="Times New Roman" w:hAnsi="Times New Roman" w:cs="Times New Roman"/>
+                <w:color w:val="000000" w:themeColor="text1"/>
+                <w:sz w:val="28"/>
+                <w:szCs w:val="28"/>
+              </w:rPr>
+              <w:tab/>
+            </w:r>
+            <w:r>
+              <w:rPr>
+                <w:rFonts w:ascii="Times New Roman" w:eastAsia="Times New Roman" w:hAnsi="Times New Roman" w:cs="Times New Roman"/>
+                <w:color w:val="000000" w:themeColor="text1"/>
+                <w:sz w:val="28"/>
+                <w:szCs w:val="28"/>
+              </w:rPr>
+              <w:tab/>
+            </w:r>
+          </w:p>
+        </w:tc>
+        <w:tc>
+          <w:tcPr>
+            <w:tcW w:w="6972" w:type="dxa"/>
+            <w:hideMark/>
+          </w:tcPr>
+          <w:p>
+            <w:pPr>
+              <w:widowControl w:val="0"/>
+              <w:rPr>
+                <w:rFonts w:ascii="Times New Roman" w:eastAsia="Times New Roman" w:hAnsi="Times New Roman" w:cs="Times New Roman"/>
+                <w:color w:val="000000" w:themeColor="text1"/>
+                <w:sz w:val="28"/>
+                <w:szCs w:val="28"/>
+              </w:rPr>
+            </w:pPr>
+            <w:r>
+              <w:rPr>
+                <w:rFonts w:ascii="Times New Roman" w:eastAsia="Times New Roman" w:hAnsi="Times New Roman" w:cs="Times New Roman"/>
+                <w:color w:val="000000" w:themeColor="text1"/>
+                <w:sz w:val="28"/>
+                <w:szCs w:val="28"/>
+              </w:rPr>
+              <w:t>{{employer.name}}</w:t>
+            </w:r>
+          </w:p>
+        </w:tc>
+      </w:tr>
+    </w:tbl>
     <w:p>
       <w:pPr>
         <w:widowControl w:val="0"/>
         <w:spacing w:line="240" w:lineRule="auto"/>
         <w:rPr>
           <w:rFonts w:ascii="Times New Roman" w:eastAsia="Times New Roman" w:hAnsi="Times New Roman" w:cs="Times New Roman"/>
+          <w:b/>
           <w:color w:val="000000" w:themeColor="text1"/>
           <w:sz w:val="28"/>
           <w:szCs w:val="28"/>
+          <w:lang w:val="en-US"/>
         </w:rPr>
       </w:pPr>
-      <w:r>
-        <w:rPr>
-          <w:rFonts w:ascii="Times New Roman" w:eastAsia="Times New Roman" w:hAnsi="Times New Roman" w:cs="Times New Roman"/>
-          <w:color w:val="000000" w:themeColor="text1"/>
-          <w:sz w:val="28"/>
-          <w:szCs w:val="28"/>
-          <w:lang w:val="ru-RU"/>
-        </w:rPr>
-        <w:t>{{</w:t>
-      </w:r>
-      <w:r>
-        <w:rPr>
-          <w:rFonts w:ascii="Times New Roman" w:eastAsia="Times New Roman" w:hAnsi="Times New Roman" w:cs="Times New Roman"/>
-          <w:color w:val="000000" w:themeColor="text1"/>
-          <w:sz w:val="28"/>
-          <w:szCs w:val="28"/>
-          <w:lang w:val="en-US"/>
-        </w:rPr>
-        <w:t>employer</w:t>
-      </w:r>
-      <w:r>
-        <w:rPr>
-          <w:rFonts w:ascii="Times New Roman" w:eastAsia="Times New Roman" w:hAnsi="Times New Roman" w:cs="Times New Roman"/>
-          <w:color w:val="000000" w:themeColor="text1"/>
-          <w:sz w:val="28"/>
-          <w:szCs w:val="28"/>
-          <w:lang w:val="ru-RU"/>
-        </w:rPr>
-        <w:t>.</w:t>
-      </w:r>
-      <w:proofErr w:type="spellStart"/>
-      <w:r>
-        <w:rPr>
-          <w:rFonts w:ascii="Times New Roman" w:eastAsia="Times New Roman" w:hAnsi="Times New Roman" w:cs="Times New Roman"/>
-          <w:color w:val="000000" w:themeColor="text1"/>
-          <w:sz w:val="28"/>
-          <w:szCs w:val="28"/>
-          <w:lang w:val="en-US"/>
-        </w:rPr>
-        <w:t>pos</w:t>
-      </w:r>
-      <w:proofErr w:type="spellEnd"/>
-      <w:r>
-        <w:rPr>
-          <w:rFonts w:ascii="Times New Roman" w:eastAsia="Times New Roman" w:hAnsi="Times New Roman" w:cs="Times New Roman"/>
-          <w:color w:val="000000" w:themeColor="text1"/>
-          <w:sz w:val="28"/>
-          <w:szCs w:val="28"/>
-          <w:lang w:val="ru-RU"/>
-        </w:rPr>
-        <w:t>}}</w:t>
-      </w:r>
-      <w:r>
-        <w:rPr>
-          <w:rFonts w:ascii="Times New Roman" w:eastAsia="Times New Roman" w:hAnsi="Times New Roman" w:cs="Times New Roman"/>
-          <w:color w:val="000000" w:themeColor="text1"/>
-          <w:sz w:val="28"/>
-          <w:szCs w:val="28"/>
-        </w:rPr>
-        <w:tab/>
-      </w:r>
-      <w:r>
-        <w:rPr>
-          <w:rFonts w:ascii="Times New Roman" w:eastAsia="Times New Roman" w:hAnsi="Times New Roman" w:cs="Times New Roman"/>
-          <w:color w:val="000000" w:themeColor="text1"/>
-          <w:sz w:val="28"/>
-          <w:szCs w:val="28"/>
-        </w:rPr>
-        <w:tab/>
-      </w:r>
-      <w:r>
-        <w:rPr>
-          <w:rFonts w:ascii="Times New Roman" w:eastAsia="Times New Roman" w:hAnsi="Times New Roman" w:cs="Times New Roman"/>
-          <w:color w:val="000000" w:themeColor="text1"/>
-          <w:sz w:val="28"/>
-          <w:szCs w:val="28"/>
-        </w:rPr>
-        <w:tab/>
-      </w:r>
-      <w:r>
-        <w:rPr>
-          <w:rFonts w:ascii="Times New Roman" w:eastAsia="Times New Roman" w:hAnsi="Times New Roman" w:cs="Times New Roman"/>
-          <w:color w:val="000000" w:themeColor="text1"/>
-          <w:sz w:val="28"/>
-          <w:szCs w:val="28"/>
-        </w:rPr>
-        <w:tab/>
-      </w:r>
-      <w:r>
-        <w:rPr>
-          <w:rFonts w:ascii="Times New Roman" w:eastAsia="Times New Roman" w:hAnsi="Times New Roman" w:cs="Times New Roman"/>
-          <w:color w:val="000000" w:themeColor="text1"/>
-          <w:sz w:val="28"/>
-          <w:szCs w:val="28"/>
-        </w:rPr>
-        <w:tab/>
-      </w:r>
-      <w:r>
-        <w:rPr>
-          <w:rFonts w:ascii="Times New Roman" w:eastAsia="Times New Roman" w:hAnsi="Times New Roman" w:cs="Times New Roman"/>
-          <w:color w:val="000000" w:themeColor="text1"/>
-          <w:sz w:val="28"/>
-          <w:szCs w:val="28"/>
-        </w:rPr>
-        <w:tab/>
-      </w:r>
-      <w:r>
-        <w:rPr>
-          <w:rFonts w:ascii="Times New Roman" w:eastAsia="Times New Roman" w:hAnsi="Times New Roman" w:cs="Times New Roman"/>
-          <w:color w:val="000000" w:themeColor="text1"/>
-          <w:sz w:val="28"/>
-          <w:szCs w:val="28"/>
-        </w:rPr>
-        <w:tab/>
-      </w:r>
-      <w:r>
-        <w:rPr>
-          <w:rFonts w:ascii="Times New Roman" w:eastAsia="Times New Roman" w:hAnsi="Times New Roman" w:cs="Times New Roman"/>
-          <w:color w:val="000000" w:themeColor="text1"/>
-          <w:sz w:val="28"/>
-          <w:szCs w:val="28"/>
-        </w:rPr>
-        <w:tab/>
-      </w:r>
-      <w:r>
-        <w:rPr>
-          <w:rFonts w:ascii="Times New Roman" w:eastAsia="Times New Roman" w:hAnsi="Times New Roman" w:cs="Times New Roman"/>
-          <w:color w:val="000000" w:themeColor="text1"/>
-          <w:sz w:val="28"/>
-          <w:szCs w:val="28"/>
-        </w:rPr>
-        <w:tab/>
-      </w:r>
-      <w:r>
-        <w:rPr>
-          <w:rFonts w:ascii="Times New Roman" w:eastAsia="Times New Roman" w:hAnsi="Times New Roman" w:cs="Times New Roman"/>
-          <w:color w:val="000000" w:themeColor="text1"/>
-          <w:sz w:val="28"/>
-          <w:szCs w:val="28"/>
-        </w:rPr>
-        <w:tab/>
-      </w:r>
-      <w:r>
-        <w:rPr>
-          <w:rFonts w:ascii="Times New Roman" w:eastAsia="Times New Roman" w:hAnsi="Times New Roman" w:cs="Times New Roman"/>
-          <w:color w:val="000000" w:themeColor="text1"/>
-          <w:sz w:val="28"/>
-          <w:szCs w:val="28"/>
-        </w:rPr>
-        <w:tab/>
-      </w:r>
-      <w:r>
-        <w:rPr>
-          <w:rFonts w:ascii="Times New Roman" w:eastAsia="Times New Roman" w:hAnsi="Times New Roman" w:cs="Times New Roman"/>
-          <w:color w:val="000000" w:themeColor="text1"/>
-          <w:sz w:val="28"/>
-          <w:szCs w:val="28"/>
-        </w:rPr>
-        <w:t>{{employer.name}}</w:t>
-      </w:r>
-    </w:p>
-    <w:p>
-      <w:pPr>
-        <w:widowControl w:val="0"/>
-        <w:spacing w:line="240" w:lineRule="auto"/>
-        <w:rPr>
-          <w:rFonts w:ascii="Times New Roman" w:eastAsia="Times New Roman" w:hAnsi="Times New Roman" w:cs="Times New Roman"/>
-          <w:b/>
-          <w:color w:val="000000" w:themeColor="text1"/>
-          <w:sz w:val="28"/>
-          <w:szCs w:val="28"/>
-          <w:lang w:val="en-US"/>
-        </w:rPr>
-      </w:pPr>
+      <w:bookmarkStart w:id="1" w:name="_GoBack"/>
+      <w:bookmarkEnd w:id="1"/>
       <w:r>
         <w:rPr>
           <w:rFonts w:ascii="Times New Roman" w:eastAsia="Times New Roman" w:hAnsi="Times New Roman" w:cs="Times New Roman"/>
@@ -11924,7 +11884,7 @@
   </w:latentStyles>
   <w:style w:type="paragraph" w:default="1" w:styleId="a">
     <w:name w:val="Normal"/>
-    <w:rsid w:val="000C3A78"/>
+    <w:rsid w:val="002965B8"/>
   </w:style>
   <w:style w:type="paragraph" w:styleId="1">
     <w:name w:val="heading 1"/>

</xml_diff>

<commit_message>
gh template employer company added
</commit_message>
<xml_diff>
--- a/application/static-backend/export_template/oh_template_2023.docx
+++ b/application/static-backend/export_template/oh_template_2023.docx
@@ -1,6 +1,6 @@
 
 <file path=word/document.xml><?xml version="1.0" encoding="utf-8"?>
-<w:document xmlns:wpc="http://schemas.microsoft.com/office/word/2010/wordprocessingCanvas" xmlns:cx="http://schemas.microsoft.com/office/drawing/2014/chartex" xmlns:mc="http://schemas.openxmlformats.org/markup-compatibility/2006" xmlns:o="urn:schemas-microsoft-com:office:office" xmlns:r="http://schemas.openxmlformats.org/officeDocument/2006/relationships" xmlns:m="http://schemas.openxmlformats.org/officeDocument/2006/math" xmlns:v="urn:schemas-microsoft-com:vml" xmlns:wp14="http://schemas.microsoft.com/office/word/2010/wordprocessingDrawing" xmlns:wp="http://schemas.openxmlformats.org/drawingml/2006/wordprocessingDrawing" xmlns:w10="urn:schemas-microsoft-com:office:word" xmlns:w="http://schemas.openxmlformats.org/wordprocessingml/2006/main" xmlns:w14="http://schemas.microsoft.com/office/word/2010/wordml" xmlns:w15="http://schemas.microsoft.com/office/word/2012/wordml" xmlns:w16se="http://schemas.microsoft.com/office/word/2015/wordml/symex" xmlns:wpg="http://schemas.microsoft.com/office/word/2010/wordprocessingGroup" xmlns:wpi="http://schemas.microsoft.com/office/word/2010/wordprocessingInk" xmlns:wne="http://schemas.microsoft.com/office/word/2006/wordml" xmlns:wps="http://schemas.microsoft.com/office/word/2010/wordprocessingShape" mc:Ignorable="w14 w15 w16se wp14">
+<w:document xmlns:wpc="http://schemas.microsoft.com/office/word/2010/wordprocessingCanvas" xmlns:cx="http://schemas.microsoft.com/office/drawing/2014/chartex" xmlns:cx1="http://schemas.microsoft.com/office/drawing/2015/9/8/chartex" xmlns:cx2="http://schemas.microsoft.com/office/drawing/2015/10/21/chartex" xmlns:cx3="http://schemas.microsoft.com/office/drawing/2016/5/9/chartex" xmlns:cx4="http://schemas.microsoft.com/office/drawing/2016/5/10/chartex" xmlns:cx5="http://schemas.microsoft.com/office/drawing/2016/5/11/chartex" xmlns:cx6="http://schemas.microsoft.com/office/drawing/2016/5/12/chartex" xmlns:cx7="http://schemas.microsoft.com/office/drawing/2016/5/13/chartex" xmlns:cx8="http://schemas.microsoft.com/office/drawing/2016/5/14/chartex" xmlns:mc="http://schemas.openxmlformats.org/markup-compatibility/2006" xmlns:aink="http://schemas.microsoft.com/office/drawing/2016/ink" xmlns:am3d="http://schemas.microsoft.com/office/drawing/2017/model3d" xmlns:o="urn:schemas-microsoft-com:office:office" xmlns:r="http://schemas.openxmlformats.org/officeDocument/2006/relationships" xmlns:m="http://schemas.openxmlformats.org/officeDocument/2006/math" xmlns:v="urn:schemas-microsoft-com:vml" xmlns:wp14="http://schemas.microsoft.com/office/word/2010/wordprocessingDrawing" xmlns:wp="http://schemas.openxmlformats.org/drawingml/2006/wordprocessingDrawing" xmlns:w10="urn:schemas-microsoft-com:office:word" xmlns:w="http://schemas.openxmlformats.org/wordprocessingml/2006/main" xmlns:w14="http://schemas.microsoft.com/office/word/2010/wordml" xmlns:w15="http://schemas.microsoft.com/office/word/2012/wordml" xmlns:w16cex="http://schemas.microsoft.com/office/word/2018/wordml/cex" xmlns:w16cid="http://schemas.microsoft.com/office/word/2016/wordml/cid" xmlns:w16="http://schemas.microsoft.com/office/word/2018/wordml" xmlns:w16sdtdh="http://schemas.microsoft.com/office/word/2020/wordml/sdtdatahash" xmlns:w16se="http://schemas.microsoft.com/office/word/2015/wordml/symex" xmlns:wpg="http://schemas.microsoft.com/office/word/2010/wordprocessingGroup" xmlns:wpi="http://schemas.microsoft.com/office/word/2010/wordprocessingInk" xmlns:wne="http://schemas.microsoft.com/office/word/2006/wordml" xmlns:wps="http://schemas.microsoft.com/office/word/2010/wordprocessingShape" mc:Ignorable="w14 w15 w16se w16cid w16 w16cex w16sdtdh wp14">
   <w:body>
     <w:p>
       <w:pPr>
@@ -191,25 +191,7 @@
           <w:sz w:val="28"/>
           <w:szCs w:val="28"/>
         </w:rPr>
-        <w:t>«___</w:t>
-      </w:r>
-      <w:proofErr w:type="gramStart"/>
-      <w:r>
-        <w:rPr>
-          <w:rFonts w:ascii="Times New Roman" w:eastAsia="Times New Roman" w:hAnsi="Times New Roman" w:cs="Times New Roman"/>
-          <w:sz w:val="28"/>
-          <w:szCs w:val="28"/>
-        </w:rPr>
-        <w:t>_»_</w:t>
-      </w:r>
-      <w:proofErr w:type="gramEnd"/>
-      <w:r>
-        <w:rPr>
-          <w:rFonts w:ascii="Times New Roman" w:eastAsia="Times New Roman" w:hAnsi="Times New Roman" w:cs="Times New Roman"/>
-          <w:sz w:val="28"/>
-          <w:szCs w:val="28"/>
-        </w:rPr>
-        <w:t>_________ 202  г.</w:t>
+        <w:t>«____»__________ 202  г.</w:t>
       </w:r>
     </w:p>
     <w:p>
@@ -950,7 +932,6 @@
         </w:rPr>
         <w:t xml:space="preserve">{% </w:t>
       </w:r>
-      <w:proofErr w:type="spellStart"/>
       <w:r>
         <w:rPr>
           <w:rFonts w:ascii="Times New Roman" w:eastAsia="Times New Roman" w:hAnsi="Times New Roman" w:cs="Times New Roman"/>
@@ -961,7 +942,6 @@
         </w:rPr>
         <w:t>endif</w:t>
       </w:r>
-      <w:proofErr w:type="spellEnd"/>
       <w:r>
         <w:rPr>
           <w:rFonts w:ascii="Times New Roman" w:eastAsia="Times New Roman" w:hAnsi="Times New Roman" w:cs="Times New Roman"/>
@@ -1028,7 +1008,6 @@
     <w:p>
       <w:pPr>
         <w:spacing w:line="312" w:lineRule="auto"/>
-        <w:ind w:firstLine="700"/>
         <w:rPr>
           <w:rFonts w:ascii="Times New Roman" w:eastAsia="Times New Roman" w:hAnsi="Times New Roman" w:cs="Times New Roman"/>
           <w:sz w:val="28"/>
@@ -1514,31 +1493,7 @@
                 <w:szCs w:val="24"/>
                 <w:lang w:val="en-US"/>
               </w:rPr>
-              <w:t>{%</w:t>
-            </w:r>
-            <w:proofErr w:type="spellStart"/>
-            <w:r>
-              <w:rPr>
-                <w:rFonts w:ascii="Times New Roman" w:eastAsia="Times New Roman" w:hAnsi="Times New Roman" w:cs="Times New Roman"/>
-                <w:b/>
-                <w:bCs/>
-                <w:sz w:val="24"/>
-                <w:szCs w:val="24"/>
-                <w:lang w:val="en-US"/>
-              </w:rPr>
-              <w:t>tr</w:t>
-            </w:r>
-            <w:proofErr w:type="spellEnd"/>
-            <w:r>
-              <w:rPr>
-                <w:rFonts w:ascii="Times New Roman" w:eastAsia="Times New Roman" w:hAnsi="Times New Roman" w:cs="Times New Roman"/>
-                <w:b/>
-                <w:bCs/>
-                <w:sz w:val="24"/>
-                <w:szCs w:val="24"/>
-                <w:lang w:val="en-US"/>
-              </w:rPr>
-              <w:t xml:space="preserve"> for </w:t>
+              <w:t xml:space="preserve">{%tr for </w:t>
             </w:r>
             <w:r>
               <w:rPr>
@@ -1879,31 +1834,7 @@
                 <w:szCs w:val="24"/>
                 <w:lang w:val="en-US"/>
               </w:rPr>
-              <w:t>{%</w:t>
-            </w:r>
-            <w:proofErr w:type="spellStart"/>
-            <w:r>
-              <w:rPr>
-                <w:rFonts w:ascii="Times New Roman" w:eastAsia="Times New Roman" w:hAnsi="Times New Roman" w:cs="Times New Roman"/>
-                <w:b/>
-                <w:bCs/>
-                <w:sz w:val="24"/>
-                <w:szCs w:val="24"/>
-                <w:lang w:val="en-US"/>
-              </w:rPr>
-              <w:t>tr</w:t>
-            </w:r>
-            <w:proofErr w:type="spellEnd"/>
-            <w:r>
-              <w:rPr>
-                <w:rFonts w:ascii="Times New Roman" w:eastAsia="Times New Roman" w:hAnsi="Times New Roman" w:cs="Times New Roman"/>
-                <w:b/>
-                <w:bCs/>
-                <w:sz w:val="24"/>
-                <w:szCs w:val="24"/>
-                <w:lang w:val="en-US"/>
-              </w:rPr>
-              <w:t xml:space="preserve"> </w:t>
+              <w:t xml:space="preserve">{%tr </w:t>
             </w:r>
             <w:proofErr w:type="spellStart"/>
             <w:r>
@@ -2372,31 +2303,7 @@
                 <w:lang w:val="en-US"/>
               </w:rPr>
               <w:lastRenderedPageBreak/>
-              <w:t>{%</w:t>
-            </w:r>
-            <w:proofErr w:type="spellStart"/>
-            <w:r>
-              <w:rPr>
-                <w:rFonts w:ascii="Times New Roman" w:eastAsia="Times New Roman" w:hAnsi="Times New Roman" w:cs="Times New Roman"/>
-                <w:b/>
-                <w:bCs/>
-                <w:sz w:val="24"/>
-                <w:szCs w:val="24"/>
-                <w:lang w:val="en-US"/>
-              </w:rPr>
-              <w:t>tr</w:t>
-            </w:r>
-            <w:proofErr w:type="spellEnd"/>
-            <w:r>
-              <w:rPr>
-                <w:rFonts w:ascii="Times New Roman" w:eastAsia="Times New Roman" w:hAnsi="Times New Roman" w:cs="Times New Roman"/>
-                <w:b/>
-                <w:bCs/>
-                <w:sz w:val="24"/>
-                <w:szCs w:val="24"/>
-                <w:lang w:val="en-US"/>
-              </w:rPr>
-              <w:t xml:space="preserve"> for </w:t>
+              <w:t xml:space="preserve">{%tr for </w:t>
             </w:r>
             <w:r>
               <w:rPr>
@@ -2736,31 +2643,7 @@
                 <w:szCs w:val="24"/>
                 <w:lang w:val="en-US"/>
               </w:rPr>
-              <w:t>{%</w:t>
-            </w:r>
-            <w:proofErr w:type="spellStart"/>
-            <w:r>
-              <w:rPr>
-                <w:rFonts w:ascii="Times New Roman" w:eastAsia="Times New Roman" w:hAnsi="Times New Roman" w:cs="Times New Roman"/>
-                <w:b/>
-                <w:bCs/>
-                <w:sz w:val="24"/>
-                <w:szCs w:val="24"/>
-                <w:lang w:val="en-US"/>
-              </w:rPr>
-              <w:t>tr</w:t>
-            </w:r>
-            <w:proofErr w:type="spellEnd"/>
-            <w:r>
-              <w:rPr>
-                <w:rFonts w:ascii="Times New Roman" w:eastAsia="Times New Roman" w:hAnsi="Times New Roman" w:cs="Times New Roman"/>
-                <w:b/>
-                <w:bCs/>
-                <w:sz w:val="24"/>
-                <w:szCs w:val="24"/>
-                <w:lang w:val="en-US"/>
-              </w:rPr>
-              <w:t xml:space="preserve"> </w:t>
+              <w:t xml:space="preserve">{%tr </w:t>
             </w:r>
             <w:proofErr w:type="spellStart"/>
             <w:r>
@@ -2826,27 +2709,7 @@
           <w:szCs w:val="28"/>
           <w:lang w:val="en-US"/>
         </w:rPr>
-        <w:t xml:space="preserve">{% </w:t>
-      </w:r>
-      <w:proofErr w:type="spellStart"/>
-      <w:r>
-        <w:rPr>
-          <w:rFonts w:ascii="Times New Roman" w:eastAsia="Times New Roman" w:hAnsi="Times New Roman" w:cs="Times New Roman"/>
-          <w:sz w:val="28"/>
-          <w:szCs w:val="28"/>
-          <w:lang w:val="en-US"/>
-        </w:rPr>
-        <w:t>endif</w:t>
-      </w:r>
-      <w:proofErr w:type="spellEnd"/>
-      <w:r>
-        <w:rPr>
-          <w:rFonts w:ascii="Times New Roman" w:eastAsia="Times New Roman" w:hAnsi="Times New Roman" w:cs="Times New Roman"/>
-          <w:sz w:val="28"/>
-          <w:szCs w:val="28"/>
-          <w:lang w:val="en-US"/>
-        </w:rPr>
-        <w:t xml:space="preserve"> </w:t>
+        <w:t xml:space="preserve">{% endif </w:t>
       </w:r>
       <w:r>
         <w:rPr>
@@ -2979,31 +2842,7 @@
                 <w:szCs w:val="24"/>
                 <w:lang w:val="en-US"/>
               </w:rPr>
-              <w:t>{%</w:t>
-            </w:r>
-            <w:proofErr w:type="spellStart"/>
-            <w:r>
-              <w:rPr>
-                <w:rFonts w:ascii="Times New Roman" w:eastAsia="Times New Roman" w:hAnsi="Times New Roman" w:cs="Times New Roman"/>
-                <w:b/>
-                <w:bCs/>
-                <w:sz w:val="24"/>
-                <w:szCs w:val="24"/>
-                <w:lang w:val="en-US"/>
-              </w:rPr>
-              <w:t>tr</w:t>
-            </w:r>
-            <w:proofErr w:type="spellEnd"/>
-            <w:r>
-              <w:rPr>
-                <w:rFonts w:ascii="Times New Roman" w:eastAsia="Times New Roman" w:hAnsi="Times New Roman" w:cs="Times New Roman"/>
-                <w:b/>
-                <w:bCs/>
-                <w:sz w:val="24"/>
-                <w:szCs w:val="24"/>
-                <w:lang w:val="en-US"/>
-              </w:rPr>
-              <w:t xml:space="preserve"> for </w:t>
+              <w:t xml:space="preserve">{%tr for </w:t>
             </w:r>
             <w:proofErr w:type="spellStart"/>
             <w:r>
@@ -3144,31 +2983,7 @@
                 <w:szCs w:val="24"/>
                 <w:lang w:val="en-US"/>
               </w:rPr>
-              <w:t>{%</w:t>
-            </w:r>
-            <w:proofErr w:type="spellStart"/>
-            <w:r>
-              <w:rPr>
-                <w:rFonts w:ascii="Times New Roman" w:eastAsia="Times New Roman" w:hAnsi="Times New Roman" w:cs="Times New Roman"/>
-                <w:b/>
-                <w:bCs/>
-                <w:sz w:val="24"/>
-                <w:szCs w:val="24"/>
-                <w:lang w:val="en-US"/>
-              </w:rPr>
-              <w:t>tr</w:t>
-            </w:r>
-            <w:proofErr w:type="spellEnd"/>
-            <w:r>
-              <w:rPr>
-                <w:rFonts w:ascii="Times New Roman" w:eastAsia="Times New Roman" w:hAnsi="Times New Roman" w:cs="Times New Roman"/>
-                <w:b/>
-                <w:bCs/>
-                <w:sz w:val="24"/>
-                <w:szCs w:val="24"/>
-                <w:lang w:val="en-US"/>
-              </w:rPr>
-              <w:t xml:space="preserve"> </w:t>
+              <w:t xml:space="preserve">{%tr </w:t>
             </w:r>
             <w:proofErr w:type="spellStart"/>
             <w:r>
@@ -3342,33 +3157,8 @@
                 <w:szCs w:val="24"/>
                 <w:lang w:val="en-US"/>
               </w:rPr>
-              <w:t>{%</w:t>
-            </w:r>
-            <w:proofErr w:type="spellStart"/>
-            <w:r>
-              <w:rPr>
-                <w:rFonts w:ascii="Times New Roman" w:eastAsia="Times New Roman" w:hAnsi="Times New Roman" w:cs="Times New Roman"/>
-                <w:b/>
-                <w:bCs/>
-                <w:sz w:val="24"/>
-                <w:szCs w:val="24"/>
-                <w:lang w:val="en-US"/>
-              </w:rPr>
-              <w:t>tr</w:t>
-            </w:r>
-            <w:proofErr w:type="spellEnd"/>
-            <w:r>
-              <w:rPr>
-                <w:rFonts w:ascii="Times New Roman" w:eastAsia="Times New Roman" w:hAnsi="Times New Roman" w:cs="Times New Roman"/>
-                <w:b/>
-                <w:bCs/>
-                <w:sz w:val="24"/>
-                <w:szCs w:val="24"/>
-                <w:lang w:val="en-US"/>
-              </w:rPr>
-              <w:t xml:space="preserve"> for </w:t>
-            </w:r>
-            <w:proofErr w:type="spellStart"/>
+              <w:t xml:space="preserve">{%tr for </w:t>
+            </w:r>
             <w:r>
               <w:rPr>
                 <w:rFonts w:ascii="Times New Roman" w:eastAsia="Times New Roman" w:hAnsi="Times New Roman" w:cs="Times New Roman"/>
@@ -3380,7 +3170,6 @@
               </w:rPr>
               <w:t>obj</w:t>
             </w:r>
-            <w:proofErr w:type="spellEnd"/>
             <w:r>
               <w:rPr>
                 <w:rFonts w:ascii="Times New Roman" w:eastAsia="Times New Roman" w:hAnsi="Times New Roman" w:cs="Times New Roman"/>
@@ -3450,7 +3239,6 @@
               </w:rPr>
               <w:t>{{</w:t>
             </w:r>
-            <w:proofErr w:type="spellStart"/>
             <w:r>
               <w:rPr>
                 <w:rFonts w:ascii="Times New Roman" w:eastAsia="Times New Roman" w:hAnsi="Times New Roman" w:cs="Times New Roman"/>
@@ -3461,7 +3249,6 @@
               </w:rPr>
               <w:t>obj</w:t>
             </w:r>
-            <w:proofErr w:type="spellEnd"/>
             <w:r>
               <w:rPr>
                 <w:rFonts w:ascii="Times New Roman" w:eastAsia="Times New Roman" w:hAnsi="Times New Roman" w:cs="Times New Roman"/>
@@ -3507,31 +3294,7 @@
                 <w:szCs w:val="24"/>
                 <w:lang w:val="en-US"/>
               </w:rPr>
-              <w:t>{%</w:t>
-            </w:r>
-            <w:proofErr w:type="spellStart"/>
-            <w:r>
-              <w:rPr>
-                <w:rFonts w:ascii="Times New Roman" w:eastAsia="Times New Roman" w:hAnsi="Times New Roman" w:cs="Times New Roman"/>
-                <w:b/>
-                <w:bCs/>
-                <w:sz w:val="24"/>
-                <w:szCs w:val="24"/>
-                <w:lang w:val="en-US"/>
-              </w:rPr>
-              <w:t>tr</w:t>
-            </w:r>
-            <w:proofErr w:type="spellEnd"/>
-            <w:r>
-              <w:rPr>
-                <w:rFonts w:ascii="Times New Roman" w:eastAsia="Times New Roman" w:hAnsi="Times New Roman" w:cs="Times New Roman"/>
-                <w:b/>
-                <w:bCs/>
-                <w:sz w:val="24"/>
-                <w:szCs w:val="24"/>
-                <w:lang w:val="en-US"/>
-              </w:rPr>
-              <w:t xml:space="preserve"> </w:t>
+              <w:t xml:space="preserve">{%tr </w:t>
             </w:r>
             <w:proofErr w:type="spellStart"/>
             <w:r>
@@ -3704,31 +3467,7 @@
                 <w:szCs w:val="24"/>
                 <w:lang w:val="en-US"/>
               </w:rPr>
-              <w:t>{%</w:t>
-            </w:r>
-            <w:proofErr w:type="spellStart"/>
-            <w:r>
-              <w:rPr>
-                <w:rFonts w:ascii="Times New Roman" w:eastAsia="Times New Roman" w:hAnsi="Times New Roman" w:cs="Times New Roman"/>
-                <w:b/>
-                <w:bCs/>
-                <w:sz w:val="24"/>
-                <w:szCs w:val="24"/>
-                <w:lang w:val="en-US"/>
-              </w:rPr>
-              <w:t>tr</w:t>
-            </w:r>
-            <w:proofErr w:type="spellEnd"/>
-            <w:r>
-              <w:rPr>
-                <w:rFonts w:ascii="Times New Roman" w:eastAsia="Times New Roman" w:hAnsi="Times New Roman" w:cs="Times New Roman"/>
-                <w:b/>
-                <w:bCs/>
-                <w:sz w:val="24"/>
-                <w:szCs w:val="24"/>
-                <w:lang w:val="en-US"/>
-              </w:rPr>
-              <w:t xml:space="preserve"> for </w:t>
+              <w:t xml:space="preserve">{%tr for </w:t>
             </w:r>
             <w:r>
               <w:rPr>
@@ -3866,31 +3605,7 @@
                 <w:szCs w:val="24"/>
                 <w:lang w:val="en-US"/>
               </w:rPr>
-              <w:t>{%</w:t>
-            </w:r>
-            <w:proofErr w:type="spellStart"/>
-            <w:r>
-              <w:rPr>
-                <w:rFonts w:ascii="Times New Roman" w:eastAsia="Times New Roman" w:hAnsi="Times New Roman" w:cs="Times New Roman"/>
-                <w:b/>
-                <w:bCs/>
-                <w:sz w:val="24"/>
-                <w:szCs w:val="24"/>
-                <w:lang w:val="en-US"/>
-              </w:rPr>
-              <w:t>tr</w:t>
-            </w:r>
-            <w:proofErr w:type="spellEnd"/>
-            <w:r>
-              <w:rPr>
-                <w:rFonts w:ascii="Times New Roman" w:eastAsia="Times New Roman" w:hAnsi="Times New Roman" w:cs="Times New Roman"/>
-                <w:b/>
-                <w:bCs/>
-                <w:sz w:val="24"/>
-                <w:szCs w:val="24"/>
-                <w:lang w:val="en-US"/>
-              </w:rPr>
-              <w:t xml:space="preserve"> </w:t>
+              <w:t xml:space="preserve">{%tr </w:t>
             </w:r>
             <w:proofErr w:type="spellStart"/>
             <w:r>
@@ -4219,31 +3934,7 @@
                 <w:szCs w:val="24"/>
                 <w:lang w:val="en-US"/>
               </w:rPr>
-              <w:t>{%</w:t>
-            </w:r>
-            <w:proofErr w:type="spellStart"/>
-            <w:r>
-              <w:rPr>
-                <w:rFonts w:ascii="Times New Roman" w:eastAsia="Times New Roman" w:hAnsi="Times New Roman" w:cs="Times New Roman"/>
-                <w:b/>
-                <w:bCs/>
-                <w:sz w:val="24"/>
-                <w:szCs w:val="24"/>
-                <w:lang w:val="en-US"/>
-              </w:rPr>
-              <w:t>tr</w:t>
-            </w:r>
-            <w:proofErr w:type="spellEnd"/>
-            <w:r>
-              <w:rPr>
-                <w:rFonts w:ascii="Times New Roman" w:eastAsia="Times New Roman" w:hAnsi="Times New Roman" w:cs="Times New Roman"/>
-                <w:b/>
-                <w:bCs/>
-                <w:sz w:val="24"/>
-                <w:szCs w:val="24"/>
-                <w:lang w:val="en-US"/>
-              </w:rPr>
-              <w:t xml:space="preserve"> for </w:t>
+              <w:t xml:space="preserve">{%tr for </w:t>
             </w:r>
             <w:r>
               <w:rPr>
@@ -4395,29 +4086,16 @@
               </w:rPr>
               <w:t>{%</w:t>
             </w:r>
-            <w:proofErr w:type="spellStart"/>
-            <w:r>
-              <w:rPr>
-                <w:rFonts w:ascii="Times New Roman" w:eastAsia="Times New Roman" w:hAnsi="Times New Roman" w:cs="Times New Roman"/>
-                <w:b/>
-                <w:bCs/>
-                <w:sz w:val="24"/>
-                <w:szCs w:val="24"/>
-                <w:lang w:val="en-US"/>
-              </w:rPr>
-              <w:t>tr</w:t>
-            </w:r>
-            <w:proofErr w:type="spellEnd"/>
-            <w:r>
-              <w:rPr>
-                <w:rFonts w:ascii="Times New Roman" w:eastAsia="Times New Roman" w:hAnsi="Times New Roman" w:cs="Times New Roman"/>
-                <w:b/>
-                <w:bCs/>
-                <w:sz w:val="24"/>
-                <w:szCs w:val="24"/>
-                <w:lang w:val="en-US"/>
-              </w:rPr>
-              <w:t xml:space="preserve"> </w:t>
+            <w:r>
+              <w:rPr>
+                <w:rFonts w:ascii="Times New Roman" w:eastAsia="Times New Roman" w:hAnsi="Times New Roman" w:cs="Times New Roman"/>
+                <w:b/>
+                <w:bCs/>
+                <w:sz w:val="24"/>
+                <w:szCs w:val="24"/>
+                <w:lang w:val="en-US"/>
+              </w:rPr>
+              <w:t xml:space="preserve">tr </w:t>
             </w:r>
             <w:r>
               <w:rPr>
@@ -4514,29 +4192,16 @@
               </w:rPr>
               <w:t>{%</w:t>
             </w:r>
-            <w:proofErr w:type="spellStart"/>
-            <w:r>
-              <w:rPr>
-                <w:rFonts w:ascii="Times New Roman" w:eastAsia="Times New Roman" w:hAnsi="Times New Roman" w:cs="Times New Roman"/>
-                <w:b/>
-                <w:bCs/>
-                <w:sz w:val="24"/>
-                <w:szCs w:val="24"/>
-                <w:lang w:val="en-US"/>
-              </w:rPr>
-              <w:t>tr</w:t>
-            </w:r>
-            <w:proofErr w:type="spellEnd"/>
-            <w:r>
-              <w:rPr>
-                <w:rFonts w:ascii="Times New Roman" w:eastAsia="Times New Roman" w:hAnsi="Times New Roman" w:cs="Times New Roman"/>
-                <w:b/>
-                <w:bCs/>
-                <w:sz w:val="24"/>
-                <w:szCs w:val="24"/>
-                <w:lang w:val="en-US"/>
-              </w:rPr>
-              <w:t xml:space="preserve"> </w:t>
+            <w:r>
+              <w:rPr>
+                <w:rFonts w:ascii="Times New Roman" w:eastAsia="Times New Roman" w:hAnsi="Times New Roman" w:cs="Times New Roman"/>
+                <w:b/>
+                <w:bCs/>
+                <w:sz w:val="24"/>
+                <w:szCs w:val="24"/>
+                <w:lang w:val="en-US"/>
+              </w:rPr>
+              <w:t xml:space="preserve">tr </w:t>
             </w:r>
             <w:r>
               <w:rPr>
@@ -4756,31 +4421,7 @@
                 <w:szCs w:val="24"/>
                 <w:lang w:val="en-US"/>
               </w:rPr>
-              <w:t>{%</w:t>
-            </w:r>
-            <w:proofErr w:type="spellStart"/>
-            <w:r>
-              <w:rPr>
-                <w:rFonts w:ascii="Times New Roman" w:eastAsia="Times New Roman" w:hAnsi="Times New Roman" w:cs="Times New Roman"/>
-                <w:b/>
-                <w:bCs/>
-                <w:sz w:val="24"/>
-                <w:szCs w:val="24"/>
-                <w:lang w:val="en-US"/>
-              </w:rPr>
-              <w:t>tr</w:t>
-            </w:r>
-            <w:proofErr w:type="spellEnd"/>
-            <w:r>
-              <w:rPr>
-                <w:rFonts w:ascii="Times New Roman" w:eastAsia="Times New Roman" w:hAnsi="Times New Roman" w:cs="Times New Roman"/>
-                <w:b/>
-                <w:bCs/>
-                <w:sz w:val="24"/>
-                <w:szCs w:val="24"/>
-                <w:lang w:val="en-US"/>
-              </w:rPr>
-              <w:t xml:space="preserve"> </w:t>
+              <w:t xml:space="preserve">{%tr </w:t>
             </w:r>
             <w:proofErr w:type="spellStart"/>
             <w:r>
@@ -4843,31 +4484,7 @@
                 <w:szCs w:val="24"/>
                 <w:lang w:val="en-US"/>
               </w:rPr>
-              <w:t>{%</w:t>
-            </w:r>
-            <w:proofErr w:type="spellStart"/>
-            <w:r>
-              <w:rPr>
-                <w:rFonts w:ascii="Times New Roman" w:eastAsia="Times New Roman" w:hAnsi="Times New Roman" w:cs="Times New Roman"/>
-                <w:b/>
-                <w:bCs/>
-                <w:sz w:val="24"/>
-                <w:szCs w:val="24"/>
-                <w:lang w:val="en-US"/>
-              </w:rPr>
-              <w:t>tr</w:t>
-            </w:r>
-            <w:proofErr w:type="spellEnd"/>
-            <w:r>
-              <w:rPr>
-                <w:rFonts w:ascii="Times New Roman" w:eastAsia="Times New Roman" w:hAnsi="Times New Roman" w:cs="Times New Roman"/>
-                <w:b/>
-                <w:bCs/>
-                <w:sz w:val="24"/>
-                <w:szCs w:val="24"/>
-                <w:lang w:val="en-US"/>
-              </w:rPr>
-              <w:t xml:space="preserve"> </w:t>
+              <w:t xml:space="preserve">{%tr </w:t>
             </w:r>
             <w:proofErr w:type="spellStart"/>
             <w:r>
@@ -4928,31 +4545,7 @@
                 <w:szCs w:val="24"/>
                 <w:lang w:val="en-US"/>
               </w:rPr>
-              <w:t>{%</w:t>
-            </w:r>
-            <w:proofErr w:type="spellStart"/>
-            <w:r>
-              <w:rPr>
-                <w:rFonts w:ascii="Times New Roman" w:eastAsia="Times New Roman" w:hAnsi="Times New Roman" w:cs="Times New Roman"/>
-                <w:b/>
-                <w:bCs/>
-                <w:sz w:val="24"/>
-                <w:szCs w:val="24"/>
-                <w:lang w:val="en-US"/>
-              </w:rPr>
-              <w:t>tr</w:t>
-            </w:r>
-            <w:proofErr w:type="spellEnd"/>
-            <w:r>
-              <w:rPr>
-                <w:rFonts w:ascii="Times New Roman" w:eastAsia="Times New Roman" w:hAnsi="Times New Roman" w:cs="Times New Roman"/>
-                <w:b/>
-                <w:bCs/>
-                <w:sz w:val="24"/>
-                <w:szCs w:val="24"/>
-                <w:lang w:val="en-US"/>
-              </w:rPr>
-              <w:t xml:space="preserve"> </w:t>
+              <w:t xml:space="preserve">{%tr </w:t>
             </w:r>
             <w:proofErr w:type="spellStart"/>
             <w:r>
@@ -5149,31 +4742,7 @@
                 <w:szCs w:val="24"/>
                 <w:lang w:val="en-US"/>
               </w:rPr>
-              <w:t>{%</w:t>
-            </w:r>
-            <w:proofErr w:type="spellStart"/>
-            <w:r>
-              <w:rPr>
-                <w:rFonts w:ascii="Times New Roman" w:eastAsia="Times New Roman" w:hAnsi="Times New Roman" w:cs="Times New Roman"/>
-                <w:b/>
-                <w:bCs/>
-                <w:sz w:val="24"/>
-                <w:szCs w:val="24"/>
-                <w:lang w:val="en-US"/>
-              </w:rPr>
-              <w:t>tr</w:t>
-            </w:r>
-            <w:proofErr w:type="spellEnd"/>
-            <w:r>
-              <w:rPr>
-                <w:rFonts w:ascii="Times New Roman" w:eastAsia="Times New Roman" w:hAnsi="Times New Roman" w:cs="Times New Roman"/>
-                <w:b/>
-                <w:bCs/>
-                <w:sz w:val="24"/>
-                <w:szCs w:val="24"/>
-                <w:lang w:val="en-US"/>
-              </w:rPr>
-              <w:t xml:space="preserve"> for </w:t>
+              <w:t xml:space="preserve">{%tr for </w:t>
             </w:r>
             <w:r>
               <w:rPr>
@@ -5325,29 +4894,16 @@
               </w:rPr>
               <w:t>{%</w:t>
             </w:r>
-            <w:proofErr w:type="spellStart"/>
-            <w:r>
-              <w:rPr>
-                <w:rFonts w:ascii="Times New Roman" w:eastAsia="Times New Roman" w:hAnsi="Times New Roman" w:cs="Times New Roman"/>
-                <w:b/>
-                <w:bCs/>
-                <w:sz w:val="24"/>
-                <w:szCs w:val="24"/>
-                <w:lang w:val="en-US"/>
-              </w:rPr>
-              <w:t>tr</w:t>
-            </w:r>
-            <w:proofErr w:type="spellEnd"/>
-            <w:r>
-              <w:rPr>
-                <w:rFonts w:ascii="Times New Roman" w:eastAsia="Times New Roman" w:hAnsi="Times New Roman" w:cs="Times New Roman"/>
-                <w:b/>
-                <w:bCs/>
-                <w:sz w:val="24"/>
-                <w:szCs w:val="24"/>
-                <w:lang w:val="en-US"/>
-              </w:rPr>
-              <w:t xml:space="preserve"> </w:t>
+            <w:r>
+              <w:rPr>
+                <w:rFonts w:ascii="Times New Roman" w:eastAsia="Times New Roman" w:hAnsi="Times New Roman" w:cs="Times New Roman"/>
+                <w:b/>
+                <w:bCs/>
+                <w:sz w:val="24"/>
+                <w:szCs w:val="24"/>
+                <w:lang w:val="en-US"/>
+              </w:rPr>
+              <w:t xml:space="preserve">tr </w:t>
             </w:r>
             <w:r>
               <w:rPr>
@@ -5444,29 +5000,16 @@
               </w:rPr>
               <w:t>{%</w:t>
             </w:r>
-            <w:proofErr w:type="spellStart"/>
-            <w:r>
-              <w:rPr>
-                <w:rFonts w:ascii="Times New Roman" w:eastAsia="Times New Roman" w:hAnsi="Times New Roman" w:cs="Times New Roman"/>
-                <w:b/>
-                <w:bCs/>
-                <w:sz w:val="24"/>
-                <w:szCs w:val="24"/>
-                <w:lang w:val="en-US"/>
-              </w:rPr>
-              <w:t>tr</w:t>
-            </w:r>
-            <w:proofErr w:type="spellEnd"/>
-            <w:r>
-              <w:rPr>
-                <w:rFonts w:ascii="Times New Roman" w:eastAsia="Times New Roman" w:hAnsi="Times New Roman" w:cs="Times New Roman"/>
-                <w:b/>
-                <w:bCs/>
-                <w:sz w:val="24"/>
-                <w:szCs w:val="24"/>
-                <w:lang w:val="en-US"/>
-              </w:rPr>
-              <w:t xml:space="preserve"> </w:t>
+            <w:r>
+              <w:rPr>
+                <w:rFonts w:ascii="Times New Roman" w:eastAsia="Times New Roman" w:hAnsi="Times New Roman" w:cs="Times New Roman"/>
+                <w:b/>
+                <w:bCs/>
+                <w:sz w:val="24"/>
+                <w:szCs w:val="24"/>
+                <w:lang w:val="en-US"/>
+              </w:rPr>
+              <w:t xml:space="preserve">tr </w:t>
             </w:r>
             <w:r>
               <w:rPr>
@@ -5687,31 +5230,7 @@
                 <w:lang w:val="en-US"/>
               </w:rPr>
               <w:lastRenderedPageBreak/>
-              <w:t>{%</w:t>
-            </w:r>
-            <w:proofErr w:type="spellStart"/>
-            <w:r>
-              <w:rPr>
-                <w:rFonts w:ascii="Times New Roman" w:eastAsia="Times New Roman" w:hAnsi="Times New Roman" w:cs="Times New Roman"/>
-                <w:b/>
-                <w:bCs/>
-                <w:sz w:val="24"/>
-                <w:szCs w:val="24"/>
-                <w:lang w:val="en-US"/>
-              </w:rPr>
-              <w:t>tr</w:t>
-            </w:r>
-            <w:proofErr w:type="spellEnd"/>
-            <w:r>
-              <w:rPr>
-                <w:rFonts w:ascii="Times New Roman" w:eastAsia="Times New Roman" w:hAnsi="Times New Roman" w:cs="Times New Roman"/>
-                <w:b/>
-                <w:bCs/>
-                <w:sz w:val="24"/>
-                <w:szCs w:val="24"/>
-                <w:lang w:val="en-US"/>
-              </w:rPr>
-              <w:t xml:space="preserve"> </w:t>
+              <w:t xml:space="preserve">{%tr </w:t>
             </w:r>
             <w:proofErr w:type="spellStart"/>
             <w:r>
@@ -5774,31 +5293,7 @@
                 <w:szCs w:val="24"/>
                 <w:lang w:val="en-US"/>
               </w:rPr>
-              <w:t>{%</w:t>
-            </w:r>
-            <w:proofErr w:type="spellStart"/>
-            <w:r>
-              <w:rPr>
-                <w:rFonts w:ascii="Times New Roman" w:eastAsia="Times New Roman" w:hAnsi="Times New Roman" w:cs="Times New Roman"/>
-                <w:b/>
-                <w:bCs/>
-                <w:sz w:val="24"/>
-                <w:szCs w:val="24"/>
-                <w:lang w:val="en-US"/>
-              </w:rPr>
-              <w:t>tr</w:t>
-            </w:r>
-            <w:proofErr w:type="spellEnd"/>
-            <w:r>
-              <w:rPr>
-                <w:rFonts w:ascii="Times New Roman" w:eastAsia="Times New Roman" w:hAnsi="Times New Roman" w:cs="Times New Roman"/>
-                <w:b/>
-                <w:bCs/>
-                <w:sz w:val="24"/>
-                <w:szCs w:val="24"/>
-                <w:lang w:val="en-US"/>
-              </w:rPr>
-              <w:t xml:space="preserve"> </w:t>
+              <w:t xml:space="preserve">{%tr </w:t>
             </w:r>
             <w:proofErr w:type="spellStart"/>
             <w:r>
@@ -5860,31 +5355,7 @@
                 <w:szCs w:val="24"/>
                 <w:lang w:val="en-US"/>
               </w:rPr>
-              <w:t>{%</w:t>
-            </w:r>
-            <w:proofErr w:type="spellStart"/>
-            <w:r>
-              <w:rPr>
-                <w:rFonts w:ascii="Times New Roman" w:eastAsia="Times New Roman" w:hAnsi="Times New Roman" w:cs="Times New Roman"/>
-                <w:b/>
-                <w:bCs/>
-                <w:sz w:val="24"/>
-                <w:szCs w:val="24"/>
-                <w:lang w:val="en-US"/>
-              </w:rPr>
-              <w:t>tr</w:t>
-            </w:r>
-            <w:proofErr w:type="spellEnd"/>
-            <w:r>
-              <w:rPr>
-                <w:rFonts w:ascii="Times New Roman" w:eastAsia="Times New Roman" w:hAnsi="Times New Roman" w:cs="Times New Roman"/>
-                <w:b/>
-                <w:bCs/>
-                <w:sz w:val="24"/>
-                <w:szCs w:val="24"/>
-                <w:lang w:val="en-US"/>
-              </w:rPr>
-              <w:t xml:space="preserve"> </w:t>
+              <w:t xml:space="preserve">{%tr </w:t>
             </w:r>
             <w:proofErr w:type="spellStart"/>
             <w:r>
@@ -6140,31 +5611,7 @@
                 <w:szCs w:val="24"/>
                 <w:lang w:val="en-US"/>
               </w:rPr>
-              <w:t>{%</w:t>
-            </w:r>
-            <w:proofErr w:type="spellStart"/>
-            <w:r>
-              <w:rPr>
-                <w:rFonts w:ascii="Times New Roman" w:eastAsia="Times New Roman" w:hAnsi="Times New Roman" w:cs="Times New Roman"/>
-                <w:b/>
-                <w:bCs/>
-                <w:sz w:val="24"/>
-                <w:szCs w:val="24"/>
-                <w:lang w:val="en-US"/>
-              </w:rPr>
-              <w:t>tr</w:t>
-            </w:r>
-            <w:proofErr w:type="spellEnd"/>
-            <w:r>
-              <w:rPr>
-                <w:rFonts w:ascii="Times New Roman" w:eastAsia="Times New Roman" w:hAnsi="Times New Roman" w:cs="Times New Roman"/>
-                <w:b/>
-                <w:bCs/>
-                <w:sz w:val="24"/>
-                <w:szCs w:val="24"/>
-                <w:lang w:val="en-US"/>
-              </w:rPr>
-              <w:t xml:space="preserve"> for group in over_prof_competences %} </w:t>
+              <w:t xml:space="preserve">{%tr for group in over_prof_competences %} </w:t>
             </w:r>
           </w:p>
         </w:tc>
@@ -6271,31 +5718,7 @@
                 <w:szCs w:val="24"/>
                 <w:lang w:val="en-US"/>
               </w:rPr>
-              <w:t>{%</w:t>
-            </w:r>
-            <w:proofErr w:type="spellStart"/>
-            <w:r>
-              <w:rPr>
-                <w:rFonts w:ascii="Times New Roman" w:eastAsia="Times New Roman" w:hAnsi="Times New Roman" w:cs="Times New Roman"/>
-                <w:b/>
-                <w:bCs/>
-                <w:sz w:val="24"/>
-                <w:szCs w:val="24"/>
-                <w:lang w:val="en-US"/>
-              </w:rPr>
-              <w:t>tr</w:t>
-            </w:r>
-            <w:proofErr w:type="spellEnd"/>
-            <w:r>
-              <w:rPr>
-                <w:rFonts w:ascii="Times New Roman" w:eastAsia="Times New Roman" w:hAnsi="Times New Roman" w:cs="Times New Roman"/>
-                <w:b/>
-                <w:bCs/>
-                <w:sz w:val="24"/>
-                <w:szCs w:val="24"/>
-                <w:lang w:val="en-US"/>
-              </w:rPr>
-              <w:t xml:space="preserve"> for comp in </w:t>
+              <w:t xml:space="preserve">{%tr for comp in </w:t>
             </w:r>
             <w:proofErr w:type="spellStart"/>
             <w:r>
@@ -6364,31 +5787,7 @@
                 <w:szCs w:val="24"/>
                 <w:lang w:val="en-US"/>
               </w:rPr>
-              <w:t>{%</w:t>
-            </w:r>
-            <w:proofErr w:type="spellStart"/>
-            <w:r>
-              <w:rPr>
-                <w:rFonts w:ascii="Times New Roman" w:eastAsia="Times New Roman" w:hAnsi="Times New Roman" w:cs="Times New Roman"/>
-                <w:b/>
-                <w:bCs/>
-                <w:sz w:val="24"/>
-                <w:szCs w:val="24"/>
-                <w:lang w:val="en-US"/>
-              </w:rPr>
-              <w:t>tr</w:t>
-            </w:r>
-            <w:proofErr w:type="spellEnd"/>
-            <w:r>
-              <w:rPr>
-                <w:rFonts w:ascii="Times New Roman" w:eastAsia="Times New Roman" w:hAnsi="Times New Roman" w:cs="Times New Roman"/>
-                <w:b/>
-                <w:bCs/>
-                <w:sz w:val="24"/>
-                <w:szCs w:val="24"/>
-                <w:lang w:val="en-US"/>
-              </w:rPr>
-              <w:t xml:space="preserve"> for indicator in </w:t>
+              <w:t xml:space="preserve">{%tr for indicator in </w:t>
             </w:r>
             <w:proofErr w:type="spellStart"/>
             <w:r>
@@ -6576,31 +5975,7 @@
                 <w:szCs w:val="24"/>
                 <w:lang w:val="en-US"/>
               </w:rPr>
-              <w:t>{%</w:t>
-            </w:r>
-            <w:proofErr w:type="spellStart"/>
-            <w:r>
-              <w:rPr>
-                <w:rFonts w:ascii="Times New Roman" w:eastAsia="Times New Roman" w:hAnsi="Times New Roman" w:cs="Times New Roman"/>
-                <w:b/>
-                <w:bCs/>
-                <w:sz w:val="24"/>
-                <w:szCs w:val="24"/>
-                <w:lang w:val="en-US"/>
-              </w:rPr>
-              <w:t>tr</w:t>
-            </w:r>
-            <w:proofErr w:type="spellEnd"/>
-            <w:r>
-              <w:rPr>
-                <w:rFonts w:ascii="Times New Roman" w:eastAsia="Times New Roman" w:hAnsi="Times New Roman" w:cs="Times New Roman"/>
-                <w:b/>
-                <w:bCs/>
-                <w:sz w:val="24"/>
-                <w:szCs w:val="24"/>
-                <w:lang w:val="en-US"/>
-              </w:rPr>
-              <w:t xml:space="preserve"> </w:t>
+              <w:t xml:space="preserve">{%tr </w:t>
             </w:r>
             <w:proofErr w:type="spellStart"/>
             <w:r>
@@ -6670,31 +6045,7 @@
                 <w:szCs w:val="24"/>
                 <w:lang w:val="en-US"/>
               </w:rPr>
-              <w:t>{%</w:t>
-            </w:r>
-            <w:proofErr w:type="spellStart"/>
-            <w:r>
-              <w:rPr>
-                <w:rFonts w:ascii="Times New Roman" w:eastAsia="Times New Roman" w:hAnsi="Times New Roman" w:cs="Times New Roman"/>
-                <w:b/>
-                <w:bCs/>
-                <w:sz w:val="24"/>
-                <w:szCs w:val="24"/>
-                <w:lang w:val="en-US"/>
-              </w:rPr>
-              <w:t>tr</w:t>
-            </w:r>
-            <w:proofErr w:type="spellEnd"/>
-            <w:r>
-              <w:rPr>
-                <w:rFonts w:ascii="Times New Roman" w:eastAsia="Times New Roman" w:hAnsi="Times New Roman" w:cs="Times New Roman"/>
-                <w:b/>
-                <w:bCs/>
-                <w:sz w:val="24"/>
-                <w:szCs w:val="24"/>
-                <w:lang w:val="en-US"/>
-              </w:rPr>
-              <w:t xml:space="preserve"> </w:t>
+              <w:t xml:space="preserve">{%tr </w:t>
             </w:r>
             <w:proofErr w:type="spellStart"/>
             <w:r>
@@ -6762,31 +6113,7 @@
                 <w:szCs w:val="24"/>
                 <w:lang w:val="en-US"/>
               </w:rPr>
-              <w:t>{%</w:t>
-            </w:r>
-            <w:proofErr w:type="spellStart"/>
-            <w:r>
-              <w:rPr>
-                <w:rFonts w:ascii="Times New Roman" w:eastAsia="Times New Roman" w:hAnsi="Times New Roman" w:cs="Times New Roman"/>
-                <w:b/>
-                <w:bCs/>
-                <w:sz w:val="24"/>
-                <w:szCs w:val="24"/>
-                <w:lang w:val="en-US"/>
-              </w:rPr>
-              <w:t>tr</w:t>
-            </w:r>
-            <w:proofErr w:type="spellEnd"/>
-            <w:r>
-              <w:rPr>
-                <w:rFonts w:ascii="Times New Roman" w:eastAsia="Times New Roman" w:hAnsi="Times New Roman" w:cs="Times New Roman"/>
-                <w:b/>
-                <w:bCs/>
-                <w:sz w:val="24"/>
-                <w:szCs w:val="24"/>
-                <w:lang w:val="en-US"/>
-              </w:rPr>
-              <w:t xml:space="preserve"> </w:t>
+              <w:t xml:space="preserve">{%tr </w:t>
             </w:r>
             <w:proofErr w:type="spellStart"/>
             <w:r>
@@ -7078,31 +6405,7 @@
                 <w:szCs w:val="24"/>
                 <w:lang w:val="en-US"/>
               </w:rPr>
-              <w:t>{%</w:t>
-            </w:r>
-            <w:proofErr w:type="spellStart"/>
-            <w:r>
-              <w:rPr>
-                <w:rFonts w:ascii="Times New Roman" w:eastAsia="Times New Roman" w:hAnsi="Times New Roman" w:cs="Times New Roman"/>
-                <w:b/>
-                <w:bCs/>
-                <w:sz w:val="24"/>
-                <w:szCs w:val="24"/>
-                <w:lang w:val="en-US"/>
-              </w:rPr>
-              <w:t>tr</w:t>
-            </w:r>
-            <w:proofErr w:type="spellEnd"/>
-            <w:r>
-              <w:rPr>
-                <w:rFonts w:ascii="Times New Roman" w:eastAsia="Times New Roman" w:hAnsi="Times New Roman" w:cs="Times New Roman"/>
-                <w:b/>
-                <w:bCs/>
-                <w:sz w:val="24"/>
-                <w:szCs w:val="24"/>
-                <w:lang w:val="en-US"/>
-              </w:rPr>
-              <w:t xml:space="preserve"> for group in </w:t>
+              <w:t xml:space="preserve">{%tr for group in </w:t>
             </w:r>
             <w:proofErr w:type="spellStart"/>
             <w:r>
@@ -7233,31 +6536,7 @@
                 <w:szCs w:val="24"/>
                 <w:lang w:val="en-US"/>
               </w:rPr>
-              <w:t>{%</w:t>
-            </w:r>
-            <w:proofErr w:type="spellStart"/>
-            <w:r>
-              <w:rPr>
-                <w:rFonts w:ascii="Times New Roman" w:eastAsia="Times New Roman" w:hAnsi="Times New Roman" w:cs="Times New Roman"/>
-                <w:b/>
-                <w:bCs/>
-                <w:sz w:val="24"/>
-                <w:szCs w:val="24"/>
-                <w:lang w:val="en-US"/>
-              </w:rPr>
-              <w:t>tr</w:t>
-            </w:r>
-            <w:proofErr w:type="spellEnd"/>
-            <w:r>
-              <w:rPr>
-                <w:rFonts w:ascii="Times New Roman" w:eastAsia="Times New Roman" w:hAnsi="Times New Roman" w:cs="Times New Roman"/>
-                <w:b/>
-                <w:bCs/>
-                <w:sz w:val="24"/>
-                <w:szCs w:val="24"/>
-                <w:lang w:val="en-US"/>
-              </w:rPr>
-              <w:t xml:space="preserve"> for comp in </w:t>
+              <w:t xml:space="preserve">{%tr for comp in </w:t>
             </w:r>
             <w:proofErr w:type="spellStart"/>
             <w:r>
@@ -7326,31 +6605,7 @@
                 <w:szCs w:val="24"/>
                 <w:lang w:val="en-US"/>
               </w:rPr>
-              <w:t>{%</w:t>
-            </w:r>
-            <w:proofErr w:type="spellStart"/>
-            <w:r>
-              <w:rPr>
-                <w:rFonts w:ascii="Times New Roman" w:eastAsia="Times New Roman" w:hAnsi="Times New Roman" w:cs="Times New Roman"/>
-                <w:b/>
-                <w:bCs/>
-                <w:sz w:val="24"/>
-                <w:szCs w:val="24"/>
-                <w:lang w:val="en-US"/>
-              </w:rPr>
-              <w:t>tr</w:t>
-            </w:r>
-            <w:proofErr w:type="spellEnd"/>
-            <w:r>
-              <w:rPr>
-                <w:rFonts w:ascii="Times New Roman" w:eastAsia="Times New Roman" w:hAnsi="Times New Roman" w:cs="Times New Roman"/>
-                <w:b/>
-                <w:bCs/>
-                <w:sz w:val="24"/>
-                <w:szCs w:val="24"/>
-                <w:lang w:val="en-US"/>
-              </w:rPr>
-              <w:t xml:space="preserve"> for indicator in </w:t>
+              <w:t xml:space="preserve">{%tr for indicator in </w:t>
             </w:r>
             <w:proofErr w:type="spellStart"/>
             <w:r>
@@ -7808,31 +7063,7 @@
                 <w:szCs w:val="24"/>
                 <w:lang w:val="en-US"/>
               </w:rPr>
-              <w:t>{%</w:t>
-            </w:r>
-            <w:proofErr w:type="spellStart"/>
-            <w:r>
-              <w:rPr>
-                <w:rFonts w:ascii="Times New Roman" w:eastAsia="Times New Roman" w:hAnsi="Times New Roman" w:cs="Times New Roman"/>
-                <w:b/>
-                <w:bCs/>
-                <w:sz w:val="24"/>
-                <w:szCs w:val="24"/>
-                <w:lang w:val="en-US"/>
-              </w:rPr>
-              <w:t>tr</w:t>
-            </w:r>
-            <w:proofErr w:type="spellEnd"/>
-            <w:r>
-              <w:rPr>
-                <w:rFonts w:ascii="Times New Roman" w:eastAsia="Times New Roman" w:hAnsi="Times New Roman" w:cs="Times New Roman"/>
-                <w:b/>
-                <w:bCs/>
-                <w:sz w:val="24"/>
-                <w:szCs w:val="24"/>
-                <w:lang w:val="en-US"/>
-              </w:rPr>
-              <w:t xml:space="preserve"> </w:t>
+              <w:t xml:space="preserve">{%tr </w:t>
             </w:r>
             <w:proofErr w:type="spellStart"/>
             <w:r>
@@ -7902,31 +7133,7 @@
                 <w:szCs w:val="24"/>
                 <w:lang w:val="en-US"/>
               </w:rPr>
-              <w:t>{%</w:t>
-            </w:r>
-            <w:proofErr w:type="spellStart"/>
-            <w:r>
-              <w:rPr>
-                <w:rFonts w:ascii="Times New Roman" w:eastAsia="Times New Roman" w:hAnsi="Times New Roman" w:cs="Times New Roman"/>
-                <w:b/>
-                <w:bCs/>
-                <w:sz w:val="24"/>
-                <w:szCs w:val="24"/>
-                <w:lang w:val="en-US"/>
-              </w:rPr>
-              <w:t>tr</w:t>
-            </w:r>
-            <w:proofErr w:type="spellEnd"/>
-            <w:r>
-              <w:rPr>
-                <w:rFonts w:ascii="Times New Roman" w:eastAsia="Times New Roman" w:hAnsi="Times New Roman" w:cs="Times New Roman"/>
-                <w:b/>
-                <w:bCs/>
-                <w:sz w:val="24"/>
-                <w:szCs w:val="24"/>
-                <w:lang w:val="en-US"/>
-              </w:rPr>
-              <w:t xml:space="preserve"> </w:t>
+              <w:t xml:space="preserve">{%tr </w:t>
             </w:r>
             <w:proofErr w:type="spellStart"/>
             <w:r>
@@ -7994,31 +7201,7 @@
                 <w:szCs w:val="24"/>
                 <w:lang w:val="en-US"/>
               </w:rPr>
-              <w:t>{%</w:t>
-            </w:r>
-            <w:proofErr w:type="spellStart"/>
-            <w:r>
-              <w:rPr>
-                <w:rFonts w:ascii="Times New Roman" w:eastAsia="Times New Roman" w:hAnsi="Times New Roman" w:cs="Times New Roman"/>
-                <w:b/>
-                <w:bCs/>
-                <w:sz w:val="24"/>
-                <w:szCs w:val="24"/>
-                <w:lang w:val="en-US"/>
-              </w:rPr>
-              <w:t>tr</w:t>
-            </w:r>
-            <w:proofErr w:type="spellEnd"/>
-            <w:r>
-              <w:rPr>
-                <w:rFonts w:ascii="Times New Roman" w:eastAsia="Times New Roman" w:hAnsi="Times New Roman" w:cs="Times New Roman"/>
-                <w:b/>
-                <w:bCs/>
-                <w:sz w:val="24"/>
-                <w:szCs w:val="24"/>
-                <w:lang w:val="en-US"/>
-              </w:rPr>
-              <w:t xml:space="preserve"> </w:t>
+              <w:t xml:space="preserve">{%tr </w:t>
             </w:r>
             <w:proofErr w:type="spellStart"/>
             <w:r>
@@ -8322,31 +7505,7 @@
                 <w:szCs w:val="24"/>
                 <w:lang w:val="en-US"/>
               </w:rPr>
-              <w:t>{%</w:t>
-            </w:r>
-            <w:proofErr w:type="spellStart"/>
-            <w:r>
-              <w:rPr>
-                <w:rFonts w:ascii="Times New Roman" w:eastAsia="Times New Roman" w:hAnsi="Times New Roman" w:cs="Times New Roman"/>
-                <w:b/>
-                <w:bCs/>
-                <w:sz w:val="24"/>
-                <w:szCs w:val="24"/>
-                <w:lang w:val="en-US"/>
-              </w:rPr>
-              <w:t>tr</w:t>
-            </w:r>
-            <w:proofErr w:type="spellEnd"/>
-            <w:r>
-              <w:rPr>
-                <w:rFonts w:ascii="Times New Roman" w:eastAsia="Times New Roman" w:hAnsi="Times New Roman" w:cs="Times New Roman"/>
-                <w:b/>
-                <w:bCs/>
-                <w:sz w:val="24"/>
-                <w:szCs w:val="24"/>
-                <w:lang w:val="en-US"/>
-              </w:rPr>
-              <w:t xml:space="preserve"> for group in </w:t>
+              <w:t xml:space="preserve">{%tr for group in </w:t>
             </w:r>
             <w:proofErr w:type="spellStart"/>
             <w:r>
@@ -8488,31 +7647,7 @@
                 <w:szCs w:val="24"/>
                 <w:lang w:val="en-US"/>
               </w:rPr>
-              <w:t>{%</w:t>
-            </w:r>
-            <w:proofErr w:type="spellStart"/>
-            <w:r>
-              <w:rPr>
-                <w:rFonts w:ascii="Times New Roman" w:eastAsia="Times New Roman" w:hAnsi="Times New Roman" w:cs="Times New Roman"/>
-                <w:b/>
-                <w:bCs/>
-                <w:sz w:val="24"/>
-                <w:szCs w:val="24"/>
-                <w:lang w:val="en-US"/>
-              </w:rPr>
-              <w:t>tr</w:t>
-            </w:r>
-            <w:proofErr w:type="spellEnd"/>
-            <w:r>
-              <w:rPr>
-                <w:rFonts w:ascii="Times New Roman" w:eastAsia="Times New Roman" w:hAnsi="Times New Roman" w:cs="Times New Roman"/>
-                <w:b/>
-                <w:bCs/>
-                <w:sz w:val="24"/>
-                <w:szCs w:val="24"/>
-                <w:lang w:val="en-US"/>
-              </w:rPr>
-              <w:t xml:space="preserve"> for comp in </w:t>
+              <w:t xml:space="preserve">{%tr for comp in </w:t>
             </w:r>
             <w:proofErr w:type="spellStart"/>
             <w:r>
@@ -8581,31 +7716,7 @@
                 <w:szCs w:val="24"/>
                 <w:lang w:val="en-US"/>
               </w:rPr>
-              <w:t>{%</w:t>
-            </w:r>
-            <w:proofErr w:type="spellStart"/>
-            <w:r>
-              <w:rPr>
-                <w:rFonts w:ascii="Times New Roman" w:eastAsia="Times New Roman" w:hAnsi="Times New Roman" w:cs="Times New Roman"/>
-                <w:b/>
-                <w:bCs/>
-                <w:sz w:val="24"/>
-                <w:szCs w:val="24"/>
-                <w:lang w:val="en-US"/>
-              </w:rPr>
-              <w:t>tr</w:t>
-            </w:r>
-            <w:proofErr w:type="spellEnd"/>
-            <w:r>
-              <w:rPr>
-                <w:rFonts w:ascii="Times New Roman" w:eastAsia="Times New Roman" w:hAnsi="Times New Roman" w:cs="Times New Roman"/>
-                <w:b/>
-                <w:bCs/>
-                <w:sz w:val="24"/>
-                <w:szCs w:val="24"/>
-                <w:lang w:val="en-US"/>
-              </w:rPr>
-              <w:t xml:space="preserve"> for indicator in </w:t>
+              <w:t xml:space="preserve">{%tr for indicator in </w:t>
             </w:r>
             <w:proofErr w:type="spellStart"/>
             <w:r>
@@ -8868,31 +7979,7 @@
                 <w:szCs w:val="24"/>
                 <w:lang w:val="en-US"/>
               </w:rPr>
-              <w:t>{%</w:t>
-            </w:r>
-            <w:proofErr w:type="spellStart"/>
-            <w:r>
-              <w:rPr>
-                <w:rFonts w:ascii="Times New Roman" w:eastAsia="Times New Roman" w:hAnsi="Times New Roman" w:cs="Times New Roman"/>
-                <w:b/>
-                <w:bCs/>
-                <w:sz w:val="24"/>
-                <w:szCs w:val="24"/>
-                <w:lang w:val="en-US"/>
-              </w:rPr>
-              <w:t>tr</w:t>
-            </w:r>
-            <w:proofErr w:type="spellEnd"/>
-            <w:r>
-              <w:rPr>
-                <w:rFonts w:ascii="Times New Roman" w:eastAsia="Times New Roman" w:hAnsi="Times New Roman" w:cs="Times New Roman"/>
-                <w:b/>
-                <w:bCs/>
-                <w:sz w:val="24"/>
-                <w:szCs w:val="24"/>
-                <w:lang w:val="en-US"/>
-              </w:rPr>
-              <w:t xml:space="preserve"> </w:t>
+              <w:t xml:space="preserve">{%tr </w:t>
             </w:r>
             <w:proofErr w:type="spellStart"/>
             <w:r>
@@ -8962,31 +8049,7 @@
                 <w:szCs w:val="24"/>
                 <w:lang w:val="en-US"/>
               </w:rPr>
-              <w:t>{%</w:t>
-            </w:r>
-            <w:proofErr w:type="spellStart"/>
-            <w:r>
-              <w:rPr>
-                <w:rFonts w:ascii="Times New Roman" w:eastAsia="Times New Roman" w:hAnsi="Times New Roman" w:cs="Times New Roman"/>
-                <w:b/>
-                <w:bCs/>
-                <w:sz w:val="24"/>
-                <w:szCs w:val="24"/>
-                <w:lang w:val="en-US"/>
-              </w:rPr>
-              <w:t>tr</w:t>
-            </w:r>
-            <w:proofErr w:type="spellEnd"/>
-            <w:r>
-              <w:rPr>
-                <w:rFonts w:ascii="Times New Roman" w:eastAsia="Times New Roman" w:hAnsi="Times New Roman" w:cs="Times New Roman"/>
-                <w:b/>
-                <w:bCs/>
-                <w:sz w:val="24"/>
-                <w:szCs w:val="24"/>
-                <w:lang w:val="en-US"/>
-              </w:rPr>
-              <w:t xml:space="preserve"> </w:t>
+              <w:t xml:space="preserve">{%tr </w:t>
             </w:r>
             <w:proofErr w:type="spellStart"/>
             <w:r>
@@ -9054,31 +8117,7 @@
                 <w:szCs w:val="24"/>
                 <w:lang w:val="en-US"/>
               </w:rPr>
-              <w:t>{%</w:t>
-            </w:r>
-            <w:proofErr w:type="spellStart"/>
-            <w:r>
-              <w:rPr>
-                <w:rFonts w:ascii="Times New Roman" w:eastAsia="Times New Roman" w:hAnsi="Times New Roman" w:cs="Times New Roman"/>
-                <w:b/>
-                <w:bCs/>
-                <w:sz w:val="24"/>
-                <w:szCs w:val="24"/>
-                <w:lang w:val="en-US"/>
-              </w:rPr>
-              <w:t>tr</w:t>
-            </w:r>
-            <w:proofErr w:type="spellEnd"/>
-            <w:r>
-              <w:rPr>
-                <w:rFonts w:ascii="Times New Roman" w:eastAsia="Times New Roman" w:hAnsi="Times New Roman" w:cs="Times New Roman"/>
-                <w:b/>
-                <w:bCs/>
-                <w:sz w:val="24"/>
-                <w:szCs w:val="24"/>
-                <w:lang w:val="en-US"/>
-              </w:rPr>
-              <w:t xml:space="preserve"> </w:t>
+              <w:t xml:space="preserve">{%tr </w:t>
             </w:r>
             <w:proofErr w:type="spellStart"/>
             <w:r>
@@ -9405,31 +8444,7 @@
                 <w:szCs w:val="24"/>
                 <w:lang w:val="en-US"/>
               </w:rPr>
-              <w:t>{%</w:t>
-            </w:r>
-            <w:proofErr w:type="spellStart"/>
-            <w:r>
-              <w:rPr>
-                <w:rFonts w:ascii="Times New Roman" w:eastAsia="Times New Roman" w:hAnsi="Times New Roman" w:cs="Times New Roman"/>
-                <w:b/>
-                <w:bCs/>
-                <w:sz w:val="24"/>
-                <w:szCs w:val="24"/>
-                <w:lang w:val="en-US"/>
-              </w:rPr>
-              <w:t>tr</w:t>
-            </w:r>
-            <w:proofErr w:type="spellEnd"/>
-            <w:r>
-              <w:rPr>
-                <w:rFonts w:ascii="Times New Roman" w:eastAsia="Times New Roman" w:hAnsi="Times New Roman" w:cs="Times New Roman"/>
-                <w:b/>
-                <w:bCs/>
-                <w:sz w:val="24"/>
-                <w:szCs w:val="24"/>
-                <w:lang w:val="en-US"/>
-              </w:rPr>
-              <w:t xml:space="preserve"> for group in </w:t>
+              <w:t xml:space="preserve">{%tr for group in </w:t>
             </w:r>
             <w:proofErr w:type="spellStart"/>
             <w:r>
@@ -9582,31 +8597,7 @@
                 <w:szCs w:val="24"/>
                 <w:lang w:val="en-US"/>
               </w:rPr>
-              <w:t>{%</w:t>
-            </w:r>
-            <w:proofErr w:type="spellStart"/>
-            <w:r>
-              <w:rPr>
-                <w:rFonts w:ascii="Times New Roman" w:eastAsia="Times New Roman" w:hAnsi="Times New Roman" w:cs="Times New Roman"/>
-                <w:b/>
-                <w:bCs/>
-                <w:sz w:val="24"/>
-                <w:szCs w:val="24"/>
-                <w:lang w:val="en-US"/>
-              </w:rPr>
-              <w:t>tr</w:t>
-            </w:r>
-            <w:proofErr w:type="spellEnd"/>
-            <w:r>
-              <w:rPr>
-                <w:rFonts w:ascii="Times New Roman" w:eastAsia="Times New Roman" w:hAnsi="Times New Roman" w:cs="Times New Roman"/>
-                <w:b/>
-                <w:bCs/>
-                <w:sz w:val="24"/>
-                <w:szCs w:val="24"/>
-                <w:lang w:val="en-US"/>
-              </w:rPr>
-              <w:t xml:space="preserve"> for comp in </w:t>
+              <w:t xml:space="preserve">{%tr for comp in </w:t>
             </w:r>
             <w:proofErr w:type="spellStart"/>
             <w:r>
@@ -9675,31 +8666,7 @@
                 <w:szCs w:val="24"/>
                 <w:lang w:val="en-US"/>
               </w:rPr>
-              <w:t>{%</w:t>
-            </w:r>
-            <w:proofErr w:type="spellStart"/>
-            <w:r>
-              <w:rPr>
-                <w:rFonts w:ascii="Times New Roman" w:eastAsia="Times New Roman" w:hAnsi="Times New Roman" w:cs="Times New Roman"/>
-                <w:b/>
-                <w:bCs/>
-                <w:sz w:val="24"/>
-                <w:szCs w:val="24"/>
-                <w:lang w:val="en-US"/>
-              </w:rPr>
-              <w:t>tr</w:t>
-            </w:r>
-            <w:proofErr w:type="spellEnd"/>
-            <w:r>
-              <w:rPr>
-                <w:rFonts w:ascii="Times New Roman" w:eastAsia="Times New Roman" w:hAnsi="Times New Roman" w:cs="Times New Roman"/>
-                <w:b/>
-                <w:bCs/>
-                <w:sz w:val="24"/>
-                <w:szCs w:val="24"/>
-                <w:lang w:val="en-US"/>
-              </w:rPr>
-              <w:t xml:space="preserve"> for indicator in </w:t>
+              <w:t xml:space="preserve">{%tr for indicator in </w:t>
             </w:r>
             <w:proofErr w:type="spellStart"/>
             <w:r>
@@ -9962,31 +8929,7 @@
                 <w:szCs w:val="24"/>
                 <w:lang w:val="en-US"/>
               </w:rPr>
-              <w:t>{%</w:t>
-            </w:r>
-            <w:proofErr w:type="spellStart"/>
-            <w:r>
-              <w:rPr>
-                <w:rFonts w:ascii="Times New Roman" w:eastAsia="Times New Roman" w:hAnsi="Times New Roman" w:cs="Times New Roman"/>
-                <w:b/>
-                <w:bCs/>
-                <w:sz w:val="24"/>
-                <w:szCs w:val="24"/>
-                <w:lang w:val="en-US"/>
-              </w:rPr>
-              <w:t>tr</w:t>
-            </w:r>
-            <w:proofErr w:type="spellEnd"/>
-            <w:r>
-              <w:rPr>
-                <w:rFonts w:ascii="Times New Roman" w:eastAsia="Times New Roman" w:hAnsi="Times New Roman" w:cs="Times New Roman"/>
-                <w:b/>
-                <w:bCs/>
-                <w:sz w:val="24"/>
-                <w:szCs w:val="24"/>
-                <w:lang w:val="en-US"/>
-              </w:rPr>
-              <w:t xml:space="preserve"> </w:t>
+              <w:t xml:space="preserve">{%tr </w:t>
             </w:r>
             <w:proofErr w:type="spellStart"/>
             <w:r>
@@ -10056,31 +8999,7 @@
                 <w:szCs w:val="24"/>
                 <w:lang w:val="en-US"/>
               </w:rPr>
-              <w:t>{%</w:t>
-            </w:r>
-            <w:proofErr w:type="spellStart"/>
-            <w:r>
-              <w:rPr>
-                <w:rFonts w:ascii="Times New Roman" w:eastAsia="Times New Roman" w:hAnsi="Times New Roman" w:cs="Times New Roman"/>
-                <w:b/>
-                <w:bCs/>
-                <w:sz w:val="24"/>
-                <w:szCs w:val="24"/>
-                <w:lang w:val="en-US"/>
-              </w:rPr>
-              <w:t>tr</w:t>
-            </w:r>
-            <w:proofErr w:type="spellEnd"/>
-            <w:r>
-              <w:rPr>
-                <w:rFonts w:ascii="Times New Roman" w:eastAsia="Times New Roman" w:hAnsi="Times New Roman" w:cs="Times New Roman"/>
-                <w:b/>
-                <w:bCs/>
-                <w:sz w:val="24"/>
-                <w:szCs w:val="24"/>
-                <w:lang w:val="en-US"/>
-              </w:rPr>
-              <w:t xml:space="preserve"> </w:t>
+              <w:t xml:space="preserve">{%tr </w:t>
             </w:r>
             <w:proofErr w:type="spellStart"/>
             <w:r>
@@ -10148,31 +9067,7 @@
                 <w:szCs w:val="24"/>
                 <w:lang w:val="en-US"/>
               </w:rPr>
-              <w:t>{%</w:t>
-            </w:r>
-            <w:proofErr w:type="spellStart"/>
-            <w:r>
-              <w:rPr>
-                <w:rFonts w:ascii="Times New Roman" w:eastAsia="Times New Roman" w:hAnsi="Times New Roman" w:cs="Times New Roman"/>
-                <w:b/>
-                <w:bCs/>
-                <w:sz w:val="24"/>
-                <w:szCs w:val="24"/>
-                <w:lang w:val="en-US"/>
-              </w:rPr>
-              <w:t>tr</w:t>
-            </w:r>
-            <w:proofErr w:type="spellEnd"/>
-            <w:r>
-              <w:rPr>
-                <w:rFonts w:ascii="Times New Roman" w:eastAsia="Times New Roman" w:hAnsi="Times New Roman" w:cs="Times New Roman"/>
-                <w:b/>
-                <w:bCs/>
-                <w:sz w:val="24"/>
-                <w:szCs w:val="24"/>
-                <w:lang w:val="en-US"/>
-              </w:rPr>
-              <w:t xml:space="preserve"> </w:t>
+              <w:t xml:space="preserve">{%tr </w:t>
             </w:r>
             <w:proofErr w:type="spellStart"/>
             <w:r>
@@ -10227,31 +9122,7 @@
           <w:szCs w:val="28"/>
           <w:lang w:val="en-US"/>
         </w:rPr>
-        <w:t xml:space="preserve">{% </w:t>
-      </w:r>
-      <w:proofErr w:type="spellStart"/>
-      <w:r>
-        <w:rPr>
-          <w:rFonts w:ascii="Times New Roman" w:eastAsia="Times New Roman" w:hAnsi="Times New Roman" w:cs="Times New Roman"/>
-          <w:b/>
-          <w:color w:val="000000" w:themeColor="text1"/>
-          <w:sz w:val="28"/>
-          <w:szCs w:val="28"/>
-          <w:lang w:val="en-US"/>
-        </w:rPr>
-        <w:t>endif</w:t>
-      </w:r>
-      <w:proofErr w:type="spellEnd"/>
-      <w:r>
-        <w:rPr>
-          <w:rFonts w:ascii="Times New Roman" w:eastAsia="Times New Roman" w:hAnsi="Times New Roman" w:cs="Times New Roman"/>
-          <w:b/>
-          <w:color w:val="000000" w:themeColor="text1"/>
-          <w:sz w:val="28"/>
-          <w:szCs w:val="28"/>
-          <w:lang w:val="en-US"/>
-        </w:rPr>
-        <w:t xml:space="preserve"> %}</w:t>
+        <w:t>{% endif %}</w:t>
       </w:r>
     </w:p>
     <w:p>
@@ -11284,13 +10155,14 @@
         <w:tblLook w:val="04A0" w:firstRow="1" w:lastRow="0" w:firstColumn="1" w:lastColumn="0" w:noHBand="0" w:noVBand="1"/>
       </w:tblPr>
       <w:tblGrid>
-        <w:gridCol w:w="6972"/>
-        <w:gridCol w:w="6972"/>
+        <w:gridCol w:w="4918"/>
+        <w:gridCol w:w="4023"/>
+        <w:gridCol w:w="5013"/>
       </w:tblGrid>
       <w:tr>
         <w:tc>
           <w:tcPr>
-            <w:tcW w:w="6972" w:type="dxa"/>
+            <w:tcW w:w="4918" w:type="dxa"/>
             <w:hideMark/>
           </w:tcPr>
           <w:p>
@@ -11331,7 +10203,6 @@
               </w:rPr>
               <w:t>.</w:t>
             </w:r>
-            <w:proofErr w:type="spellStart"/>
             <w:r>
               <w:rPr>
                 <w:rFonts w:ascii="Times New Roman" w:eastAsia="Times New Roman" w:hAnsi="Times New Roman" w:cs="Times New Roman"/>
@@ -11340,9 +10211,8 @@
                 <w:szCs w:val="28"/>
                 <w:lang w:val="en-US"/>
               </w:rPr>
-              <w:t>pos</w:t>
-            </w:r>
-            <w:proofErr w:type="spellEnd"/>
+              <w:t>comp</w:t>
+            </w:r>
             <w:r>
               <w:rPr>
                 <w:rFonts w:ascii="Times New Roman" w:eastAsia="Times New Roman" w:hAnsi="Times New Roman" w:cs="Times New Roman"/>
@@ -11374,7 +10244,70 @@
         </w:tc>
         <w:tc>
           <w:tcPr>
-            <w:tcW w:w="6972" w:type="dxa"/>
+            <w:tcW w:w="4023" w:type="dxa"/>
+          </w:tcPr>
+          <w:p>
+            <w:pPr>
+              <w:widowControl w:val="0"/>
+              <w:rPr>
+                <w:rFonts w:ascii="Times New Roman" w:eastAsia="Times New Roman" w:hAnsi="Times New Roman" w:cs="Times New Roman"/>
+                <w:color w:val="000000" w:themeColor="text1"/>
+                <w:sz w:val="28"/>
+                <w:szCs w:val="28"/>
+              </w:rPr>
+            </w:pPr>
+            <w:r>
+              <w:rPr>
+                <w:rFonts w:ascii="Times New Roman" w:eastAsia="Times New Roman" w:hAnsi="Times New Roman" w:cs="Times New Roman"/>
+                <w:color w:val="000000" w:themeColor="text1"/>
+                <w:sz w:val="28"/>
+                <w:szCs w:val="28"/>
+              </w:rPr>
+              <w:t>{{</w:t>
+            </w:r>
+            <w:r>
+              <w:rPr>
+                <w:rFonts w:ascii="Times New Roman" w:eastAsia="Times New Roman" w:hAnsi="Times New Roman" w:cs="Times New Roman"/>
+                <w:color w:val="000000" w:themeColor="text1"/>
+                <w:sz w:val="28"/>
+                <w:szCs w:val="28"/>
+                <w:lang w:val="en-US"/>
+              </w:rPr>
+              <w:t>employer</w:t>
+            </w:r>
+            <w:r>
+              <w:rPr>
+                <w:rFonts w:ascii="Times New Roman" w:eastAsia="Times New Roman" w:hAnsi="Times New Roman" w:cs="Times New Roman"/>
+                <w:color w:val="000000" w:themeColor="text1"/>
+                <w:sz w:val="28"/>
+                <w:szCs w:val="28"/>
+              </w:rPr>
+              <w:t>.</w:t>
+            </w:r>
+            <w:r>
+              <w:rPr>
+                <w:rFonts w:ascii="Times New Roman" w:eastAsia="Times New Roman" w:hAnsi="Times New Roman" w:cs="Times New Roman"/>
+                <w:color w:val="000000" w:themeColor="text1"/>
+                <w:sz w:val="28"/>
+                <w:szCs w:val="28"/>
+                <w:lang w:val="en-US"/>
+              </w:rPr>
+              <w:t>pos</w:t>
+            </w:r>
+            <w:r>
+              <w:rPr>
+                <w:rFonts w:ascii="Times New Roman" w:eastAsia="Times New Roman" w:hAnsi="Times New Roman" w:cs="Times New Roman"/>
+                <w:color w:val="000000" w:themeColor="text1"/>
+                <w:sz w:val="28"/>
+                <w:szCs w:val="28"/>
+              </w:rPr>
+              <w:t>}}</w:t>
+            </w:r>
+          </w:p>
+        </w:tc>
+        <w:tc>
+          <w:tcPr>
+            <w:tcW w:w="5013" w:type="dxa"/>
             <w:hideMark/>
           </w:tcPr>
           <w:p>
@@ -11413,8 +10346,6 @@
           <w:lang w:val="en-US"/>
         </w:rPr>
       </w:pPr>
-      <w:bookmarkStart w:id="1" w:name="_GoBack"/>
-      <w:bookmarkEnd w:id="1"/>
       <w:r>
         <w:rPr>
           <w:rFonts w:ascii="Times New Roman" w:eastAsia="Times New Roman" w:hAnsi="Times New Roman" w:cs="Times New Roman"/>
@@ -11493,7 +10424,7 @@
 </file>
 
 <file path=word/styles.xml><?xml version="1.0" encoding="utf-8"?>
-<w:styles xmlns:mc="http://schemas.openxmlformats.org/markup-compatibility/2006" xmlns:r="http://schemas.openxmlformats.org/officeDocument/2006/relationships" xmlns:w="http://schemas.openxmlformats.org/wordprocessingml/2006/main" xmlns:w14="http://schemas.microsoft.com/office/word/2010/wordml" xmlns:w15="http://schemas.microsoft.com/office/word/2012/wordml" xmlns:w16se="http://schemas.microsoft.com/office/word/2015/wordml/symex" mc:Ignorable="w14 w15 w16se">
+<w:styles xmlns:mc="http://schemas.openxmlformats.org/markup-compatibility/2006" xmlns:r="http://schemas.openxmlformats.org/officeDocument/2006/relationships" xmlns:w="http://schemas.openxmlformats.org/wordprocessingml/2006/main" xmlns:w14="http://schemas.microsoft.com/office/word/2010/wordml" xmlns:w15="http://schemas.microsoft.com/office/word/2012/wordml" xmlns:w16cex="http://schemas.microsoft.com/office/word/2018/wordml/cex" xmlns:w16cid="http://schemas.microsoft.com/office/word/2016/wordml/cid" xmlns:w16="http://schemas.microsoft.com/office/word/2018/wordml" xmlns:w16sdtdh="http://schemas.microsoft.com/office/word/2020/wordml/sdtdatahash" xmlns:w16se="http://schemas.microsoft.com/office/word/2015/wordml/symex" mc:Ignorable="w14 w15 w16se w16cid w16 w16cex w16sdtdh">
   <w:docDefaults>
     <w:rPrDefault>
       <w:rPr>
@@ -11509,7 +10440,7 @@
       </w:pPr>
     </w:pPrDefault>
   </w:docDefaults>
-  <w:latentStyles w:defLockedState="0" w:defUIPriority="99" w:defSemiHidden="0" w:defUnhideWhenUsed="0" w:defQFormat="0" w:count="371">
+  <w:latentStyles w:defLockedState="0" w:defUIPriority="99" w:defSemiHidden="0" w:defUnhideWhenUsed="0" w:defQFormat="0" w:count="376">
     <w:lsdException w:name="Normal" w:uiPriority="0" w:qFormat="1"/>
     <w:lsdException w:name="heading 1" w:uiPriority="9" w:qFormat="1"/>
     <w:lsdException w:name="heading 2" w:semiHidden="1" w:uiPriority="9" w:unhideWhenUsed="1" w:qFormat="1"/>
@@ -11615,7 +10546,6 @@
     <w:lsdException w:name="HTML Sample" w:semiHidden="1" w:unhideWhenUsed="1"/>
     <w:lsdException w:name="HTML Typewriter" w:semiHidden="1" w:unhideWhenUsed="1"/>
     <w:lsdException w:name="HTML Variable" w:semiHidden="1" w:unhideWhenUsed="1"/>
-    <w:lsdException w:name="Normal Table" w:semiHidden="1" w:unhideWhenUsed="1"/>
     <w:lsdException w:name="annotation subject" w:semiHidden="1" w:unhideWhenUsed="1"/>
     <w:lsdException w:name="No List" w:semiHidden="1" w:unhideWhenUsed="1"/>
     <w:lsdException w:name="Outline List 1" w:semiHidden="1" w:unhideWhenUsed="1"/>
@@ -11658,11 +10588,8 @@
     <w:lsdException w:name="Table Contemporary" w:semiHidden="1" w:unhideWhenUsed="1"/>
     <w:lsdException w:name="Table Elegant" w:semiHidden="1" w:unhideWhenUsed="1"/>
     <w:lsdException w:name="Table Professional" w:semiHidden="1" w:unhideWhenUsed="1"/>
-    <w:lsdException w:name="Table Subtle 1" w:semiHidden="1" w:unhideWhenUsed="1"/>
     <w:lsdException w:name="Table Subtle 2" w:semiHidden="1" w:unhideWhenUsed="1"/>
     <w:lsdException w:name="Table Web 1" w:semiHidden="1" w:unhideWhenUsed="1"/>
-    <w:lsdException w:name="Table Web 2" w:semiHidden="1" w:unhideWhenUsed="1"/>
-    <w:lsdException w:name="Table Web 3" w:semiHidden="1" w:unhideWhenUsed="1"/>
     <w:lsdException w:name="Balloon Text" w:semiHidden="1" w:unhideWhenUsed="1"/>
     <w:lsdException w:name="Table Grid" w:uiPriority="39"/>
     <w:lsdException w:name="Table Theme" w:semiHidden="1" w:unhideWhenUsed="1"/>
@@ -11881,6 +10808,11 @@
     <w:lsdException w:name="List Table 5 Dark Accent 6" w:uiPriority="50"/>
     <w:lsdException w:name="List Table 6 Colorful Accent 6" w:uiPriority="51"/>
     <w:lsdException w:name="List Table 7 Colorful Accent 6" w:uiPriority="52"/>
+    <w:lsdException w:name="Mention" w:semiHidden="1" w:unhideWhenUsed="1"/>
+    <w:lsdException w:name="Smart Hyperlink" w:semiHidden="1" w:unhideWhenUsed="1"/>
+    <w:lsdException w:name="Hashtag" w:semiHidden="1" w:unhideWhenUsed="1"/>
+    <w:lsdException w:name="Unresolved Mention" w:semiHidden="1" w:unhideWhenUsed="1"/>
+    <w:lsdException w:name="Smart Link" w:semiHidden="1" w:unhideWhenUsed="1"/>
   </w:latentStyles>
   <w:style w:type="paragraph" w:default="1" w:styleId="a">
     <w:name w:val="Normal"/>

</xml_diff>